<commit_message>
Workmail and two best practices
</commit_message>
<xml_diff>
--- a/SRM.docx
+++ b/SRM.docx
@@ -53,7 +53,6 @@
         <w:spacing w:lineRule="auto" w:line="360"/>
         <w:jc w:val="center"/>
         <w:rPr>
-          <w:b/>
           <w:b/>
           <w:sz w:val="32"/>
           <w:szCs w:val="32"/>
@@ -245,7 +244,7 @@
       <w:sdtContent>
         <w:p>
           <w:pPr>
-            <w:pStyle w:val="ContentsHeading"/>
+            <w:pStyle w:val="TOCHeading"/>
             <w:rPr/>
           </w:pPr>
           <w:r>
@@ -258,10 +257,7 @@
         </w:p>
         <w:p>
           <w:pPr>
-            <w:pStyle w:val="Contents1"/>
-            <w:tabs>
-              <w:tab w:val="right" w:pos="9026" w:leader="dot"/>
-            </w:tabs>
+            <w:pStyle w:val="TOC1"/>
             <w:rPr/>
           </w:pPr>
           <w:r>
@@ -292,10 +288,7 @@
         </w:p>
         <w:p>
           <w:pPr>
-            <w:pStyle w:val="Contents2"/>
-            <w:tabs>
-              <w:tab w:val="right" w:pos="9026" w:leader="dot"/>
-            </w:tabs>
+            <w:pStyle w:val="TOC2"/>
             <w:rPr/>
           </w:pPr>
           <w:hyperlink w:anchor="__RefHeading___Toc2369_1971068212">
@@ -311,10 +304,7 @@
         </w:p>
         <w:p>
           <w:pPr>
-            <w:pStyle w:val="Contents2"/>
-            <w:tabs>
-              <w:tab w:val="right" w:pos="9026" w:leader="dot"/>
-            </w:tabs>
+            <w:pStyle w:val="TOC2"/>
             <w:rPr/>
           </w:pPr>
           <w:hyperlink w:anchor="__RefHeading___Toc2375_1971068212">
@@ -330,10 +320,7 @@
         </w:p>
         <w:p>
           <w:pPr>
-            <w:pStyle w:val="Contents2"/>
-            <w:tabs>
-              <w:tab w:val="right" w:pos="9026" w:leader="dot"/>
-            </w:tabs>
+            <w:pStyle w:val="TOC2"/>
             <w:rPr/>
           </w:pPr>
           <w:hyperlink w:anchor="__RefHeading___Toc2377_1971068212">
@@ -349,10 +336,7 @@
         </w:p>
         <w:p>
           <w:pPr>
-            <w:pStyle w:val="Contents3"/>
-            <w:tabs>
-              <w:tab w:val="right" w:pos="9026" w:leader="dot"/>
-            </w:tabs>
+            <w:pStyle w:val="TOC3"/>
             <w:rPr/>
           </w:pPr>
           <w:hyperlink w:anchor="__RefHeading___Toc2379_1971068212">
@@ -368,10 +352,7 @@
         </w:p>
         <w:p>
           <w:pPr>
-            <w:pStyle w:val="Contents3"/>
-            <w:tabs>
-              <w:tab w:val="right" w:pos="9026" w:leader="dot"/>
-            </w:tabs>
+            <w:pStyle w:val="TOC3"/>
             <w:rPr/>
           </w:pPr>
           <w:hyperlink w:anchor="__RefHeading___Toc136_2588892014">
@@ -379,7 +360,7 @@
               <w:rPr>
                 <w:rStyle w:val="IndexLink"/>
               </w:rPr>
-              <w:t>Elastic beanstalk (PaaS)</w:t>
+              <w:t>Elastic Beanstalk (PaaS)</w:t>
               <w:tab/>
               <w:t>4</w:t>
             </w:r>
@@ -387,10 +368,87 @@
         </w:p>
         <w:p>
           <w:pPr>
-            <w:pStyle w:val="Contents1"/>
-            <w:tabs>
-              <w:tab w:val="right" w:pos="9026" w:leader="dot"/>
-            </w:tabs>
+            <w:pStyle w:val="TOC3"/>
+            <w:rPr/>
+          </w:pPr>
+          <w:hyperlink w:anchor="__RefHeading___Toc136_2588892014_Copy_1">
+            <w:r>
+              <w:rPr>
+                <w:rStyle w:val="IndexLink"/>
+              </w:rPr>
+              <w:t>Workmail (SaaS)</w:t>
+              <w:tab/>
+              <w:t>4</w:t>
+            </w:r>
+          </w:hyperlink>
+        </w:p>
+        <w:p>
+          <w:pPr>
+            <w:pStyle w:val="TOC1"/>
+            <w:rPr/>
+          </w:pPr>
+          <w:hyperlink w:anchor="__RefHeading___Toc2367_1971068212_Copy_1">
+            <w:r>
+              <w:rPr>
+                <w:rStyle w:val="IndexLink"/>
+              </w:rPr>
+              <w:t>AWS SECURITY BEST PRACTICES</w:t>
+              <w:tab/>
+              <w:t>5</w:t>
+            </w:r>
+          </w:hyperlink>
+        </w:p>
+        <w:p>
+          <w:pPr>
+            <w:pStyle w:val="TOC2"/>
+            <w:rPr/>
+          </w:pPr>
+          <w:hyperlink w:anchor="__RefHeading___Toc2369_1971068212_Copy_1">
+            <w:r>
+              <w:rPr>
+                <w:rStyle w:val="IndexLink"/>
+              </w:rPr>
+              <w:t>Opis</w:t>
+              <w:tab/>
+              <w:t>5</w:t>
+            </w:r>
+          </w:hyperlink>
+        </w:p>
+        <w:p>
+          <w:pPr>
+            <w:pStyle w:val="TOC2"/>
+            <w:rPr/>
+          </w:pPr>
+          <w:hyperlink w:anchor="__RefHeading___Toc2369_1971068212_Copy_2">
+            <w:r>
+              <w:rPr>
+                <w:rStyle w:val="IndexLink"/>
+              </w:rPr>
+              <w:t>Korišćenje root naloga</w:t>
+              <w:tab/>
+              <w:t>5</w:t>
+            </w:r>
+          </w:hyperlink>
+        </w:p>
+        <w:p>
+          <w:pPr>
+            <w:pStyle w:val="TOC2"/>
+            <w:rPr/>
+          </w:pPr>
+          <w:hyperlink w:anchor="__RefHeading___Toc2369_1971068212_Copy_3">
+            <w:r>
+              <w:rPr>
+                <w:rStyle w:val="IndexLink"/>
+              </w:rPr>
+              <w:t>Princip najmanjih privilegija</w:t>
+              <w:tab/>
+              <w:t>5</w:t>
+            </w:r>
+          </w:hyperlink>
+        </w:p>
+        <w:p>
+          <w:pPr>
+            <w:pStyle w:val="TOC1"/>
             <w:rPr/>
           </w:pPr>
           <w:hyperlink w:anchor="__RefHeading___Toc1383_2526964257">
@@ -400,16 +458,13 @@
               </w:rPr>
               <w:t>SLIKE</w:t>
               <w:tab/>
-              <w:t>5</w:t>
+              <w:t>6</w:t>
             </w:r>
           </w:hyperlink>
         </w:p>
         <w:p>
           <w:pPr>
-            <w:pStyle w:val="Contents1"/>
-            <w:tabs>
-              <w:tab w:val="right" w:pos="9026" w:leader="dot"/>
-            </w:tabs>
+            <w:pStyle w:val="TOC1"/>
             <w:rPr/>
           </w:pPr>
           <w:hyperlink w:anchor="__RefHeading___Toc1385_2526964257">
@@ -419,7 +474,7 @@
               </w:rPr>
               <w:t>LITERATURA</w:t>
               <w:tab/>
-              <w:t>6</w:t>
+              <w:t>7</w:t>
             </w:r>
           </w:hyperlink>
           <w:r>
@@ -481,7 +536,7 @@
           <w:numId w:val="1"/>
         </w:numPr>
         <w:bidi w:val="0"/>
-        <w:ind w:left="0" w:hanging="0"/>
+        <w:ind w:hanging="0" w:left="0"/>
         <w:jc w:val="left"/>
         <w:rPr>
           <w:rFonts w:ascii="Times New Roman" w:hAnsi="Times New Roman"/>
@@ -508,7 +563,7 @@
           <w:numId w:val="1"/>
         </w:numPr>
         <w:bidi w:val="0"/>
-        <w:ind w:left="0" w:hanging="0"/>
+        <w:ind w:hanging="0" w:left="0"/>
         <w:jc w:val="left"/>
         <w:rPr>
           <w:rFonts w:ascii="Times New Roman" w:hAnsi="Times New Roman"/>
@@ -529,7 +584,7 @@
     </w:p>
     <w:p>
       <w:pPr>
-        <w:pStyle w:val="TextBody"/>
+        <w:pStyle w:val="BodyText"/>
         <w:bidi w:val="0"/>
         <w:jc w:val="left"/>
         <w:rPr>
@@ -568,7 +623,7 @@
     </w:p>
     <w:p>
       <w:pPr>
-        <w:pStyle w:val="TextBody"/>
+        <w:pStyle w:val="BodyText"/>
         <w:bidi w:val="0"/>
         <w:jc w:val="left"/>
         <w:rPr>
@@ -589,7 +644,7 @@
     </w:p>
     <w:p>
       <w:pPr>
-        <w:pStyle w:val="TextBody"/>
+        <w:pStyle w:val="BodyText"/>
         <w:bidi w:val="0"/>
         <w:jc w:val="left"/>
         <w:rPr>
@@ -628,7 +683,7 @@
     </w:p>
     <w:p>
       <w:pPr>
-        <w:pStyle w:val="TextBody"/>
+        <w:pStyle w:val="BodyText"/>
         <w:bidi w:val="0"/>
         <w:jc w:val="left"/>
         <w:rPr>
@@ -858,7 +913,7 @@
           <w:numId w:val="1"/>
         </w:numPr>
         <w:bidi w:val="0"/>
-        <w:ind w:left="0" w:hanging="0"/>
+        <w:ind w:hanging="0" w:left="0"/>
         <w:jc w:val="left"/>
         <w:rPr/>
       </w:pPr>
@@ -875,7 +930,7 @@
     </w:p>
     <w:p>
       <w:pPr>
-        <w:pStyle w:val="TextBody"/>
+        <w:pStyle w:val="BodyText"/>
         <w:bidi w:val="0"/>
         <w:jc w:val="left"/>
         <w:rPr>
@@ -893,7 +948,7 @@
     </w:p>
     <w:p>
       <w:pPr>
-        <w:pStyle w:val="TextBody"/>
+        <w:pStyle w:val="BodyText"/>
         <w:bidi w:val="0"/>
         <w:jc w:val="left"/>
         <w:rPr>
@@ -932,7 +987,7 @@
     </w:p>
     <w:p>
       <w:pPr>
-        <w:pStyle w:val="TextBody"/>
+        <w:pStyle w:val="BodyText"/>
         <w:bidi w:val="0"/>
         <w:jc w:val="left"/>
         <w:rPr>
@@ -969,7 +1024,7 @@
     </w:p>
     <w:p>
       <w:pPr>
-        <w:pStyle w:val="TextBody"/>
+        <w:pStyle w:val="BodyText"/>
         <w:bidi w:val="0"/>
         <w:jc w:val="left"/>
         <w:rPr>
@@ -1001,7 +1056,7 @@
     </w:p>
     <w:p>
       <w:pPr>
-        <w:pStyle w:val="TextBody"/>
+        <w:pStyle w:val="BodyText"/>
         <w:bidi w:val="0"/>
         <w:jc w:val="left"/>
         <w:rPr>
@@ -1033,7 +1088,7 @@
     </w:p>
     <w:p>
       <w:pPr>
-        <w:pStyle w:val="TextBody"/>
+        <w:pStyle w:val="BodyText"/>
         <w:bidi w:val="0"/>
         <w:jc w:val="left"/>
         <w:rPr>
@@ -1057,7 +1112,7 @@
           <w:numId w:val="1"/>
         </w:numPr>
         <w:bidi w:val="0"/>
-        <w:ind w:left="0" w:hanging="0"/>
+        <w:ind w:hanging="0" w:left="0"/>
         <w:jc w:val="left"/>
         <w:rPr>
           <w:rFonts w:ascii="Times New Roman" w:hAnsi="Times New Roman"/>
@@ -1084,7 +1139,7 @@
           <w:numId w:val="1"/>
         </w:numPr>
         <w:bidi w:val="0"/>
-        <w:ind w:left="0" w:hanging="0"/>
+        <w:ind w:hanging="0" w:left="0"/>
         <w:jc w:val="left"/>
         <w:rPr>
           <w:rFonts w:ascii="Times New Roman" w:hAnsi="Times New Roman"/>
@@ -1105,7 +1160,7 @@
     </w:p>
     <w:p>
       <w:pPr>
-        <w:pStyle w:val="TextBody"/>
+        <w:pStyle w:val="BodyText"/>
         <w:bidi w:val="0"/>
         <w:jc w:val="left"/>
         <w:rPr>
@@ -1125,7 +1180,7 @@
     </w:p>
     <w:p>
       <w:pPr>
-        <w:pStyle w:val="TextBody"/>
+        <w:pStyle w:val="BodyText"/>
         <w:bidi w:val="0"/>
         <w:jc w:val="left"/>
         <w:rPr>
@@ -1145,7 +1200,7 @@
     </w:p>
     <w:p>
       <w:pPr>
-        <w:pStyle w:val="TextBody"/>
+        <w:pStyle w:val="BodyText"/>
         <w:bidi w:val="0"/>
         <w:jc w:val="left"/>
         <w:rPr>
@@ -1183,7 +1238,7 @@
     </w:p>
     <w:p>
       <w:pPr>
-        <w:pStyle w:val="TextBody"/>
+        <w:pStyle w:val="BodyText"/>
         <w:bidi w:val="0"/>
         <w:jc w:val="left"/>
         <w:rPr>
@@ -1227,7 +1282,7 @@
     </w:p>
     <w:p>
       <w:pPr>
-        <w:pStyle w:val="TextBody"/>
+        <w:pStyle w:val="BodyText"/>
         <w:rPr/>
       </w:pPr>
       <w:r>
@@ -1286,7 +1341,7 @@
     </w:p>
     <w:p>
       <w:pPr>
-        <w:pStyle w:val="TextBody"/>
+        <w:pStyle w:val="BodyText"/>
         <w:rPr/>
       </w:pPr>
       <w:r>
@@ -1301,7 +1356,7 @@
     </w:p>
     <w:p>
       <w:pPr>
-        <w:pStyle w:val="TextBody"/>
+        <w:pStyle w:val="BodyText"/>
         <w:rPr/>
       </w:pPr>
       <w:r>
@@ -1334,7 +1389,7 @@
     </w:p>
     <w:p>
       <w:pPr>
-        <w:pStyle w:val="TextBody"/>
+        <w:pStyle w:val="BodyText"/>
         <w:rPr/>
       </w:pPr>
       <w:r>
@@ -1353,25 +1408,7 @@
           <w:szCs w:val="24"/>
           <w:lang w:val="sr-Latn-RS"/>
         </w:rPr>
-        <w:t xml:space="preserve">đe pri skaliranju resursa može koristiti više zona dostupnosti (eng </w:t>
-      </w:r>
-      <w:r>
-        <w:rPr>
-          <w:rFonts w:ascii="Times New Roman" w:hAnsi="Times New Roman"/>
-          <w:sz w:val="24"/>
-          <w:szCs w:val="24"/>
-          <w:lang w:val="sr-Latn-RS"/>
-        </w:rPr>
-        <w:t>availability zones</w:t>
-      </w:r>
-      <w:r>
-        <w:rPr>
-          <w:rFonts w:ascii="Times New Roman" w:hAnsi="Times New Roman"/>
-          <w:sz w:val="24"/>
-          <w:szCs w:val="24"/>
-          <w:lang w:val="sr-Latn-RS"/>
-        </w:rPr>
-        <w:t>), što osigurava dostupnost aplikacije čak i pri pretnjama koje bi mogle da onesposebe jednu</w:t>
+        <w:t>đe pri skaliranju resursa može koristiti više zona dostupnosti (eng availability zones), što osigurava dostupnost aplikacije čak i pri pretnjama koje bi mogle da onesposebe jednu</w:t>
       </w:r>
       <w:r>
         <w:rPr>
@@ -1391,19 +1428,105 @@
         </w:rPr>
         <w:t>.</w:t>
       </w:r>
+    </w:p>
+    <w:p>
+      <w:pPr>
+        <w:pStyle w:val="Heading3"/>
+        <w:numPr>
+          <w:ilvl w:val="2"/>
+          <w:numId w:val="1"/>
+        </w:numPr>
+        <w:rPr>
+          <w:rFonts w:ascii="Times New Roman" w:hAnsi="Times New Roman"/>
+          <w:sz w:val="24"/>
+          <w:szCs w:val="24"/>
+        </w:rPr>
+      </w:pPr>
+      <w:bookmarkStart w:id="6" w:name="__RefHeading___Toc136_2588892014_Copy_1"/>
+      <w:bookmarkEnd w:id="6"/>
+      <w:r>
+        <w:rPr>
+          <w:rFonts w:ascii="Times New Roman" w:hAnsi="Times New Roman"/>
+          <w:sz w:val="24"/>
+          <w:szCs w:val="24"/>
+        </w:rPr>
+        <w:t>Workmail</w:t>
+      </w:r>
+      <w:r>
+        <w:rPr>
+          <w:rFonts w:ascii="Times New Roman" w:hAnsi="Times New Roman"/>
+          <w:sz w:val="24"/>
+          <w:szCs w:val="24"/>
+        </w:rPr>
+        <w:t xml:space="preserve"> (</w:t>
+      </w:r>
+      <w:r>
+        <w:rPr>
+          <w:rFonts w:ascii="Times New Roman" w:hAnsi="Times New Roman"/>
+          <w:sz w:val="24"/>
+          <w:szCs w:val="24"/>
+        </w:rPr>
+        <w:t>S</w:t>
+      </w:r>
+      <w:r>
+        <w:rPr>
+          <w:rFonts w:ascii="Times New Roman" w:hAnsi="Times New Roman"/>
+          <w:sz w:val="24"/>
+          <w:szCs w:val="24"/>
+        </w:rPr>
+        <w:t>aaS)</w:t>
+      </w:r>
+    </w:p>
+    <w:p>
+      <w:pPr>
+        <w:pStyle w:val="BodyText"/>
+        <w:rPr>
+          <w:rFonts w:ascii="Times New Roman" w:hAnsi="Times New Roman"/>
+          <w:sz w:val="24"/>
+          <w:szCs w:val="24"/>
+        </w:rPr>
+      </w:pPr>
+      <w:r>
+        <w:rPr>
+          <w:rFonts w:ascii="Times New Roman" w:hAnsi="Times New Roman"/>
+          <w:sz w:val="24"/>
+          <w:szCs w:val="24"/>
+        </w:rPr>
+        <w:t>Workmail nudi privatan mejl servis potpuno podešen od strane amazona.</w:t>
+      </w:r>
+    </w:p>
+    <w:p>
+      <w:pPr>
+        <w:pStyle w:val="BodyText"/>
+        <w:rPr>
+          <w:rFonts w:ascii="Times New Roman" w:hAnsi="Times New Roman"/>
+          <w:sz w:val="24"/>
+          <w:szCs w:val="24"/>
+        </w:rPr>
+      </w:pPr>
+      <w:r>
+        <w:rPr>
+          <w:rFonts w:ascii="Times New Roman" w:hAnsi="Times New Roman"/>
+          <w:sz w:val="24"/>
+          <w:szCs w:val="24"/>
+        </w:rPr>
+        <w:t>Amazon preuzima odgovornost za bezbednost hardware-a i software-a koji omogućavaju ovaj servis, a korisniku ostaje odgovornost o podacima, kontroli pristupa, i zakonitosti sadržaja i podataka[5].</w:t>
+      </w:r>
+    </w:p>
+    <w:p>
+      <w:pPr>
+        <w:pStyle w:val="BodyText"/>
+        <w:rPr>
+          <w:rFonts w:ascii="Times New Roman" w:hAnsi="Times New Roman"/>
+          <w:sz w:val="24"/>
+          <w:szCs w:val="24"/>
+        </w:rPr>
+      </w:pPr>
+      <w:r>
+        <w:rPr/>
+      </w:r>
       <w:r>
         <w:br w:type="page"/>
-      </w:r>
-    </w:p>
-    <w:p>
-      <w:pPr>
-        <w:pStyle w:val="TextBody"/>
-        <w:bidi w:val="0"/>
-        <w:jc w:val="left"/>
-        <w:rPr/>
-      </w:pPr>
-      <w:r>
-        <w:rPr/>
       </w:r>
     </w:p>
     <w:p>
@@ -1413,64 +1536,263 @@
           <w:ilvl w:val="0"/>
           <w:numId w:val="1"/>
         </w:numPr>
-        <w:ind w:left="0" w:hanging="0"/>
-        <w:jc w:val="center"/>
+        <w:bidi w:val="0"/>
+        <w:ind w:hanging="0" w:left="0"/>
+        <w:jc w:val="left"/>
         <w:rPr>
           <w:rFonts w:ascii="Times New Roman" w:hAnsi="Times New Roman"/>
           <w:sz w:val="32"/>
           <w:szCs w:val="32"/>
         </w:rPr>
       </w:pPr>
-      <w:bookmarkStart w:id="6" w:name="__RefHeading___Toc1383_2526964257"/>
-      <w:bookmarkEnd w:id="6"/>
+      <w:bookmarkStart w:id="7" w:name="__RefHeading___Toc2367_1971068212_Copy_1"/>
+      <w:bookmarkEnd w:id="7"/>
       <w:r>
         <w:rPr>
           <w:rFonts w:ascii="Times New Roman" w:hAnsi="Times New Roman"/>
           <w:sz w:val="32"/>
           <w:szCs w:val="32"/>
         </w:rPr>
-        <w:t>SLIKE</w:t>
-      </w:r>
-    </w:p>
-    <w:p>
-      <w:pPr>
-        <w:pStyle w:val="TextBody"/>
+        <w:t>AWS SECURITY BEST PRACTICES</w:t>
+      </w:r>
+    </w:p>
+    <w:p>
+      <w:pPr>
+        <w:pStyle w:val="Heading2"/>
+        <w:numPr>
+          <w:ilvl w:val="1"/>
+          <w:numId w:val="1"/>
+        </w:numPr>
+        <w:bidi w:val="0"/>
+        <w:ind w:hanging="0" w:left="0"/>
+        <w:jc w:val="left"/>
+        <w:rPr>
+          <w:rFonts w:ascii="Times New Roman" w:hAnsi="Times New Roman"/>
+          <w:sz w:val="28"/>
+          <w:szCs w:val="28"/>
+        </w:rPr>
+      </w:pPr>
+      <w:bookmarkStart w:id="8" w:name="__RefHeading___Toc2369_1971068212_Copy_1"/>
+      <w:bookmarkEnd w:id="8"/>
+      <w:r>
+        <w:rPr>
+          <w:rFonts w:ascii="Times New Roman" w:hAnsi="Times New Roman"/>
+          <w:sz w:val="28"/>
+          <w:szCs w:val="28"/>
+        </w:rPr>
+        <w:t>Opis</w:t>
+      </w:r>
+    </w:p>
+    <w:p>
+      <w:pPr>
+        <w:pStyle w:val="BodyText"/>
+        <w:bidi w:val="0"/>
+        <w:ind w:hanging="0" w:left="0"/>
+        <w:jc w:val="left"/>
+        <w:rPr>
+          <w:sz w:val="24"/>
+          <w:szCs w:val="24"/>
+        </w:rPr>
+      </w:pPr>
+      <w:r>
+        <w:rPr>
+          <w:rFonts w:ascii="Times New Roman" w:hAnsi="Times New Roman"/>
+          <w:sz w:val="24"/>
+          <w:szCs w:val="24"/>
+        </w:rPr>
+        <w:t xml:space="preserve"> </w:t>
+      </w:r>
+      <w:r>
+        <w:rPr>
+          <w:rFonts w:ascii="Times New Roman" w:hAnsi="Times New Roman"/>
+          <w:sz w:val="24"/>
+          <w:szCs w:val="24"/>
+        </w:rPr>
+        <w:t>U ovom poglavlju ćemo u kratko proći nekoliko najboljih praksa (eng best practice) kada se radi o bezbednosti na AWS cloudu.</w:t>
+      </w:r>
+    </w:p>
+    <w:p>
+      <w:pPr>
+        <w:pStyle w:val="Heading2"/>
+        <w:numPr>
+          <w:ilvl w:val="1"/>
+          <w:numId w:val="1"/>
+        </w:numPr>
+        <w:bidi w:val="0"/>
+        <w:ind w:hanging="0" w:left="0"/>
+        <w:jc w:val="left"/>
+        <w:rPr>
+          <w:rFonts w:ascii="Times New Roman" w:hAnsi="Times New Roman"/>
+          <w:sz w:val="28"/>
+          <w:szCs w:val="28"/>
+        </w:rPr>
+      </w:pPr>
+      <w:bookmarkStart w:id="9" w:name="__RefHeading___Toc2369_1971068212_Copy_2"/>
+      <w:bookmarkEnd w:id="9"/>
+      <w:r>
+        <w:rPr>
+          <w:rFonts w:ascii="Times New Roman" w:hAnsi="Times New Roman"/>
+          <w:sz w:val="28"/>
+          <w:szCs w:val="28"/>
+        </w:rPr>
+        <w:t>Korišćenje root naloga</w:t>
+      </w:r>
+    </w:p>
+    <w:p>
+      <w:pPr>
+        <w:pStyle w:val="BodyText"/>
+        <w:bidi w:val="0"/>
+        <w:ind w:hanging="0" w:left="0"/>
+        <w:jc w:val="left"/>
+        <w:rPr>
+          <w:sz w:val="24"/>
+          <w:szCs w:val="24"/>
+        </w:rPr>
+      </w:pPr>
+      <w:r>
+        <w:rPr>
+          <w:sz w:val="24"/>
+          <w:szCs w:val="24"/>
+        </w:rPr>
+        <w:t>Amazon strogo preporučuje da se root nalog ne koristi za svakodnevne zadatke, već da se koristi za izvršavanje samo onih zadataka koje samo root nalog može da izvrši, a da se za sve ostale potrebe napravi i koristi administrativni korisnik[6].</w:t>
+      </w:r>
+    </w:p>
+    <w:p>
+      <w:pPr>
+        <w:pStyle w:val="BodyText"/>
+        <w:bidi w:val="0"/>
+        <w:ind w:hanging="0" w:left="0"/>
+        <w:jc w:val="left"/>
+        <w:rPr>
+          <w:sz w:val="24"/>
+          <w:szCs w:val="24"/>
+        </w:rPr>
+      </w:pPr>
+      <w:r>
+        <w:rPr>
+          <w:sz w:val="24"/>
+          <w:szCs w:val="24"/>
+        </w:rPr>
+        <w:t>Preporučen je visok nivo pažnje pri radu i zaštiti root naloga, te korišćenje unikatnih šifara i multifaktorske autentikacije[6].</w:t>
+      </w:r>
+    </w:p>
+    <w:p>
+      <w:pPr>
+        <w:pStyle w:val="Heading2"/>
+        <w:numPr>
+          <w:ilvl w:val="1"/>
+          <w:numId w:val="1"/>
+        </w:numPr>
+        <w:bidi w:val="0"/>
+        <w:ind w:hanging="0" w:left="0"/>
+        <w:jc w:val="left"/>
+        <w:rPr>
+          <w:rFonts w:ascii="Times New Roman" w:hAnsi="Times New Roman"/>
+          <w:sz w:val="28"/>
+          <w:szCs w:val="28"/>
+        </w:rPr>
+      </w:pPr>
+      <w:bookmarkStart w:id="10" w:name="__RefHeading___Toc2369_1971068212_Copy_3"/>
+      <w:bookmarkEnd w:id="10"/>
+      <w:r>
+        <w:rPr>
+          <w:rFonts w:ascii="Times New Roman" w:hAnsi="Times New Roman"/>
+          <w:sz w:val="28"/>
+          <w:szCs w:val="28"/>
+        </w:rPr>
+        <w:t>Princip najmanjih privilegija</w:t>
+      </w:r>
+    </w:p>
+    <w:p>
+      <w:pPr>
+        <w:pStyle w:val="BodyText"/>
+        <w:bidi w:val="0"/>
+        <w:ind w:hanging="0" w:left="0"/>
+        <w:jc w:val="left"/>
+        <w:rPr>
+          <w:sz w:val="24"/>
+          <w:szCs w:val="24"/>
+        </w:rPr>
+      </w:pPr>
+      <w:r>
+        <w:rPr>
+          <w:rFonts w:ascii="Times New Roman" w:hAnsi="Times New Roman"/>
+          <w:sz w:val="24"/>
+          <w:szCs w:val="24"/>
+        </w:rPr>
+        <w:t>Princip najmanjih privilegija, ili na engleskom “least privilege principle” je princip po kojem se korisnicima daju samo one privilegije bez kojih oni ne bi mogli da izvrše svoje dužnosti i ni jednu privilegiju više od tih[7].</w:t>
+      </w:r>
+    </w:p>
+    <w:p>
+      <w:pPr>
+        <w:pStyle w:val="BodyText"/>
+        <w:bidi w:val="0"/>
+        <w:ind w:hanging="0" w:left="0"/>
+        <w:jc w:val="left"/>
+        <w:rPr>
+          <w:sz w:val="24"/>
+          <w:szCs w:val="24"/>
+        </w:rPr>
+      </w:pPr>
+      <w:r>
+        <w:rPr>
+          <w:rFonts w:ascii="Times New Roman" w:hAnsi="Times New Roman"/>
+          <w:sz w:val="24"/>
+          <w:szCs w:val="24"/>
+        </w:rPr>
+        <w:t>Praćenjem ovog principa se uspešno možemo zaštititi od pristupa podacima ili sistemima od strane korisnika za kojeg ne nameravamo da njima ima pristup, smanjujemo rizik u slučaju kompromizovanja korisnika i smanjujemo mogućnost slučajnih grešaka.</w:t>
+      </w:r>
+    </w:p>
+    <w:p>
+      <w:pPr>
+        <w:pStyle w:val="BodyText"/>
+        <w:bidi w:val="0"/>
+        <w:ind w:hanging="0" w:left="0"/>
+        <w:jc w:val="left"/>
+        <w:rPr>
+          <w:sz w:val="24"/>
+          <w:szCs w:val="24"/>
+        </w:rPr>
+      </w:pPr>
+      <w:r>
+        <w:rPr>
+          <w:rFonts w:ascii="Times New Roman" w:hAnsi="Times New Roman"/>
+          <w:sz w:val="24"/>
+          <w:szCs w:val="24"/>
+        </w:rPr>
+        <w:t>Bitno je da pri praćenju ovog principa pažljivo procenimo kojem korisniku su koje privilegije potrebne kako ih ne bi sprečili u izvršavanju njihovih dužnosti, dok im istovremeno ne bi omogućili nenameren pristup.</w:t>
+      </w:r>
+    </w:p>
+    <w:p>
+      <w:pPr>
+        <w:pStyle w:val="BodyText"/>
+        <w:bidi w:val="0"/>
+        <w:ind w:hanging="0" w:left="0"/>
+        <w:jc w:val="left"/>
+        <w:rPr>
+          <w:rFonts w:ascii="Times New Roman" w:hAnsi="Times New Roman"/>
+        </w:rPr>
+      </w:pPr>
+      <w:r>
+        <w:rPr>
+          <w:sz w:val="24"/>
+          <w:szCs w:val="24"/>
+        </w:rPr>
+      </w:r>
+      <w:r>
+        <w:br w:type="page"/>
+      </w:r>
+    </w:p>
+    <w:p>
+      <w:pPr>
+        <w:pStyle w:val="BodyText"/>
+        <w:bidi w:val="0"/>
+        <w:spacing w:before="0" w:after="140"/>
         <w:jc w:val="left"/>
         <w:rPr/>
       </w:pPr>
       <w:r>
-        <w:rPr>
-          <w:rFonts w:ascii="Times New Roman" w:hAnsi="Times New Roman"/>
-          <w:sz w:val="24"/>
-          <w:szCs w:val="24"/>
-        </w:rPr>
-        <w:t xml:space="preserve">(1) Amazon, dostupno na  </w:t>
-      </w:r>
-      <w:r>
-        <w:rPr>
-          <w:rStyle w:val="InternetLink"/>
-          <w:rFonts w:ascii="Times New Roman" w:hAnsi="Times New Roman"/>
-          <w:sz w:val="24"/>
-          <w:szCs w:val="24"/>
-        </w:rPr>
-        <w:t>https://aws.amazon.com/compliance/shared-responsibility-model/</w:t>
-      </w:r>
-    </w:p>
-    <w:p>
-      <w:pPr>
-        <w:pStyle w:val="TextBody"/>
-        <w:jc w:val="left"/>
-        <w:rPr>
-          <w:rFonts w:ascii="Times New Roman" w:hAnsi="Times New Roman"/>
-        </w:rPr>
-      </w:pPr>
-      <w:r>
-        <w:rPr>
-          <w:rFonts w:ascii="Times New Roman" w:hAnsi="Times New Roman"/>
-        </w:rPr>
-      </w:r>
-      <w:r>
-        <w:br w:type="page"/>
+        <w:rPr/>
       </w:r>
     </w:p>
     <w:p>
@@ -1480,7 +1802,7 @@
           <w:ilvl w:val="0"/>
           <w:numId w:val="1"/>
         </w:numPr>
-        <w:ind w:left="0" w:hanging="0"/>
+        <w:ind w:hanging="0" w:left="0"/>
         <w:jc w:val="center"/>
         <w:rPr>
           <w:rFonts w:ascii="Times New Roman" w:hAnsi="Times New Roman"/>
@@ -1488,20 +1810,88 @@
           <w:szCs w:val="32"/>
         </w:rPr>
       </w:pPr>
-      <w:bookmarkStart w:id="7" w:name="__RefHeading___Toc1385_2526964257"/>
-      <w:bookmarkEnd w:id="7"/>
+      <w:bookmarkStart w:id="11" w:name="__RefHeading___Toc1383_2526964257"/>
+      <w:bookmarkEnd w:id="11"/>
       <w:r>
         <w:rPr>
           <w:rFonts w:ascii="Times New Roman" w:hAnsi="Times New Roman"/>
           <w:sz w:val="32"/>
           <w:szCs w:val="32"/>
         </w:rPr>
+        <w:t>SLIKE</w:t>
+      </w:r>
+    </w:p>
+    <w:p>
+      <w:pPr>
+        <w:pStyle w:val="BodyText"/>
+        <w:jc w:val="left"/>
+        <w:rPr/>
+      </w:pPr>
+      <w:r>
+        <w:rPr>
+          <w:rFonts w:ascii="Times New Roman" w:hAnsi="Times New Roman"/>
+          <w:sz w:val="24"/>
+          <w:szCs w:val="24"/>
+        </w:rPr>
+        <w:t xml:space="preserve">(1) Amazon, dostupno na  </w:t>
+      </w:r>
+      <w:r>
+        <w:rPr>
+          <w:rStyle w:val="Hyperlink"/>
+          <w:rFonts w:ascii="Times New Roman" w:hAnsi="Times New Roman"/>
+          <w:sz w:val="24"/>
+          <w:szCs w:val="24"/>
+        </w:rPr>
+        <w:t>https://aws.amazon.com/compliance/shared-responsibility-model/</w:t>
+      </w:r>
+    </w:p>
+    <w:p>
+      <w:pPr>
+        <w:pStyle w:val="BodyText"/>
+        <w:jc w:val="left"/>
+        <w:rPr>
+          <w:rFonts w:ascii="Times New Roman" w:hAnsi="Times New Roman"/>
+        </w:rPr>
+      </w:pPr>
+      <w:r>
+        <w:rPr>
+          <w:rFonts w:ascii="Times New Roman" w:hAnsi="Times New Roman"/>
+        </w:rPr>
+      </w:r>
+      <w:r>
+        <w:br w:type="page"/>
+      </w:r>
+    </w:p>
+    <w:p>
+      <w:pPr>
+        <w:pStyle w:val="Heading1"/>
+        <w:numPr>
+          <w:ilvl w:val="0"/>
+          <w:numId w:val="1"/>
+        </w:numPr>
+        <w:spacing w:before="0" w:after="120"/>
+        <w:ind w:hanging="0" w:left="0"/>
+        <w:jc w:val="center"/>
+        <w:rPr>
+          <w:rFonts w:ascii="Times New Roman" w:hAnsi="Times New Roman"/>
+          <w:sz w:val="32"/>
+          <w:szCs w:val="32"/>
+        </w:rPr>
+      </w:pPr>
+      <w:bookmarkStart w:id="12" w:name="__RefHeading___Toc1385_2526964257"/>
+      <w:bookmarkEnd w:id="12"/>
+      <w:r>
+        <w:rPr>
+          <w:rFonts w:ascii="Times New Roman" w:hAnsi="Times New Roman"/>
+          <w:sz w:val="32"/>
+          <w:szCs w:val="32"/>
+        </w:rPr>
         <w:t>LITERATURA</w:t>
       </w:r>
     </w:p>
     <w:p>
       <w:pPr>
-        <w:pStyle w:val="TextBody"/>
+        <w:pStyle w:val="BodyText"/>
         <w:jc w:val="left"/>
         <w:rPr>
           <w:sz w:val="24"/>
@@ -1519,7 +1909,7 @@
     </w:p>
     <w:p>
       <w:pPr>
-        <w:pStyle w:val="TextBody"/>
+        <w:pStyle w:val="BodyText"/>
         <w:jc w:val="left"/>
         <w:rPr>
           <w:sz w:val="24"/>
@@ -1548,7 +1938,7 @@
       <w:hyperlink r:id="rId4">
         <w:r>
           <w:rPr>
-            <w:rStyle w:val="InternetLink"/>
+            <w:rStyle w:val="Hyperlink"/>
             <w:rFonts w:ascii="Times New Roman" w:hAnsi="Times New Roman"/>
             <w:sz w:val="24"/>
             <w:szCs w:val="24"/>
@@ -1567,7 +1957,7 @@
     </w:p>
     <w:p>
       <w:pPr>
-        <w:pStyle w:val="TextBody"/>
+        <w:pStyle w:val="BodyText"/>
         <w:jc w:val="left"/>
         <w:rPr/>
       </w:pPr>
@@ -1591,7 +1981,7 @@
     </w:p>
     <w:p>
       <w:pPr>
-        <w:pStyle w:val="TextBody"/>
+        <w:pStyle w:val="BodyText"/>
         <w:jc w:val="left"/>
         <w:rPr/>
       </w:pPr>
@@ -1606,7 +1996,7 @@
       </w:r>
       <w:r>
         <w:rPr>
-          <w:rStyle w:val="InternetLink"/>
+          <w:rStyle w:val="Hyperlink"/>
           <w:rFonts w:ascii="Times New Roman" w:hAnsi="Times New Roman"/>
           <w:b w:val="false"/>
           <w:bCs w:val="false"/>
@@ -1616,7 +2006,7 @@
     </w:p>
     <w:p>
       <w:pPr>
-        <w:pStyle w:val="TextBody"/>
+        <w:pStyle w:val="BodyText"/>
         <w:jc w:val="left"/>
         <w:rPr/>
       </w:pPr>
@@ -1632,7 +2022,50 @@
     </w:p>
     <w:p>
       <w:pPr>
-        <w:pStyle w:val="TextBody"/>
+        <w:pStyle w:val="BodyText"/>
+        <w:spacing w:before="0" w:after="140"/>
+        <w:jc w:val="left"/>
+        <w:rPr/>
+      </w:pPr>
+      <w:r>
+        <w:rPr>
+          <w:rStyle w:val="Strong"/>
+          <w:rFonts w:ascii="Times New Roman" w:hAnsi="Times New Roman"/>
+          <w:b w:val="false"/>
+          <w:bCs w:val="false"/>
+        </w:rPr>
+        <w:t xml:space="preserve">Dostupno na </w:t>
+      </w:r>
+      <w:r>
+        <w:rPr>
+          <w:rStyle w:val="Hyperlink"/>
+          <w:rFonts w:ascii="Times New Roman" w:hAnsi="Times New Roman"/>
+          <w:b w:val="false"/>
+          <w:bCs w:val="false"/>
+        </w:rPr>
+        <w:t>https://aws.amazon.com/what-is/hypervisor/</w:t>
+      </w:r>
+    </w:p>
+    <w:p>
+      <w:pPr>
+        <w:pStyle w:val="BodyText"/>
+        <w:spacing w:before="0" w:after="140"/>
+        <w:jc w:val="left"/>
+        <w:rPr/>
+      </w:pPr>
+      <w:r>
+        <w:rPr>
+          <w:rStyle w:val="Strong"/>
+          <w:rFonts w:ascii="Times New Roman" w:hAnsi="Times New Roman"/>
+          <w:b w:val="false"/>
+          <w:bCs w:val="false"/>
+        </w:rPr>
+        <w:t>[4] Amazon – Elastic Beanstalk features.</w:t>
+      </w:r>
+    </w:p>
+    <w:p>
+      <w:pPr>
+        <w:pStyle w:val="BodyText"/>
         <w:spacing w:before="0" w:after="140"/>
         <w:jc w:val="left"/>
         <w:rPr/>
@@ -1649,18 +2082,18 @@
       <w:hyperlink r:id="rId6">
         <w:r>
           <w:rPr>
-            <w:rStyle w:val="InternetLink"/>
+            <w:rStyle w:val="Hyperlink"/>
             <w:rFonts w:ascii="Times New Roman" w:hAnsi="Times New Roman"/>
             <w:b w:val="false"/>
             <w:bCs w:val="false"/>
           </w:rPr>
-          <w:t>https://aws.amazon.com/what-is/hypervisor/</w:t>
+          <w:t>https://aws.amazon.com/elasticbeanstalk/details/</w:t>
         </w:r>
       </w:hyperlink>
     </w:p>
     <w:p>
       <w:pPr>
-        <w:pStyle w:val="TextBody"/>
+        <w:pStyle w:val="BodyText"/>
         <w:spacing w:before="0" w:after="140"/>
         <w:jc w:val="left"/>
         <w:rPr/>
@@ -1672,12 +2105,12 @@
           <w:b w:val="false"/>
           <w:bCs w:val="false"/>
         </w:rPr>
-        <w:t>[4] Amazon – Elastic Beanstalk features.</w:t>
-      </w:r>
-    </w:p>
-    <w:p>
-      <w:pPr>
-        <w:pStyle w:val="TextBody"/>
+        <w:t>[5] Amazon – Workmail.</w:t>
+      </w:r>
+    </w:p>
+    <w:p>
+      <w:pPr>
+        <w:pStyle w:val="BodyText"/>
         <w:spacing w:before="0" w:after="140"/>
         <w:jc w:val="left"/>
         <w:rPr/>
@@ -1689,7 +2122,97 @@
           <w:b w:val="false"/>
           <w:bCs w:val="false"/>
         </w:rPr>
-        <w:t>Dostupno na https://aws.amazon.com/elasticbeanstalk/details/</w:t>
+        <w:t xml:space="preserve">Dostupno na </w:t>
+      </w:r>
+      <w:hyperlink r:id="rId8">
+        <w:r>
+          <w:rPr>
+            <w:rStyle w:val="Hyperlink"/>
+            <w:rFonts w:ascii="Times New Roman" w:hAnsi="Times New Roman"/>
+            <w:b w:val="false"/>
+            <w:bCs w:val="false"/>
+          </w:rPr>
+          <w:t>https://aws.amazon.com/workmail/</w:t>
+        </w:r>
+      </w:hyperlink>
+    </w:p>
+    <w:p>
+      <w:pPr>
+        <w:pStyle w:val="BodyText"/>
+        <w:spacing w:before="0" w:after="140"/>
+        <w:jc w:val="left"/>
+        <w:rPr/>
+      </w:pPr>
+      <w:r>
+        <w:rPr>
+          <w:rStyle w:val="Strong"/>
+          <w:rFonts w:ascii="Times New Roman" w:hAnsi="Times New Roman"/>
+          <w:b w:val="false"/>
+          <w:bCs w:val="false"/>
+        </w:rPr>
+        <w:t xml:space="preserve">[6] Amazon - </w:t>
+      </w:r>
+      <w:bookmarkStart w:id="13" w:name="root-user-best-practices"/>
+      <w:bookmarkEnd w:id="13"/>
+      <w:r>
+        <w:rPr>
+          <w:rStyle w:val="Strong"/>
+          <w:rFonts w:ascii="Times New Roman" w:hAnsi="Times New Roman"/>
+          <w:b w:val="false"/>
+          <w:bCs w:val="false"/>
+        </w:rPr>
+        <w:t>Root user best practices for your AWS account</w:t>
+      </w:r>
+    </w:p>
+    <w:p>
+      <w:pPr>
+        <w:pStyle w:val="BodyText"/>
+        <w:spacing w:before="0" w:after="140"/>
+        <w:jc w:val="left"/>
+        <w:rPr/>
+      </w:pPr>
+      <w:r>
+        <w:rPr>
+          <w:rStyle w:val="Strong"/>
+          <w:rFonts w:ascii="Times New Roman" w:hAnsi="Times New Roman"/>
+          <w:b w:val="false"/>
+          <w:bCs w:val="false"/>
+        </w:rPr>
+        <w:t>Dostupno na https://docs.aws.amazon.com/IAM/latest/UserGuide/root-user-best-practices.html</w:t>
+      </w:r>
+    </w:p>
+    <w:p>
+      <w:pPr>
+        <w:pStyle w:val="BodyText"/>
+        <w:spacing w:before="0" w:after="140"/>
+        <w:jc w:val="left"/>
+        <w:rPr/>
+      </w:pPr>
+      <w:r>
+        <w:rPr>
+          <w:rStyle w:val="Strong"/>
+          <w:rFonts w:ascii="Times New Roman" w:hAnsi="Times New Roman"/>
+          <w:b w:val="false"/>
+          <w:bCs w:val="false"/>
+        </w:rPr>
+        <w:t>[7] Wikipedia – Principle of least privilege</w:t>
+      </w:r>
+    </w:p>
+    <w:p>
+      <w:pPr>
+        <w:pStyle w:val="BodyText"/>
+        <w:spacing w:before="0" w:after="140"/>
+        <w:jc w:val="left"/>
+        <w:rPr/>
+      </w:pPr>
+      <w:r>
+        <w:rPr>
+          <w:rStyle w:val="Strong"/>
+          <w:rFonts w:ascii="Times New Roman" w:hAnsi="Times New Roman"/>
+          <w:b w:val="false"/>
+          <w:bCs w:val="false"/>
+        </w:rPr>
+        <w:t>Dostupno na https://en.wikipedia.org/wiki/Principle_of_least_privilege</w:t>
       </w:r>
     </w:p>
     <w:sectPr>
@@ -2003,7 +2526,7 @@
   <w:style w:type="paragraph" w:styleId="Heading1">
     <w:name w:val="Heading 1"/>
     <w:basedOn w:val="Heading"/>
-    <w:next w:val="TextBody"/>
+    <w:next w:val="BodyText"/>
     <w:qFormat/>
     <w:pPr>
       <w:numPr>
@@ -2023,7 +2546,7 @@
   <w:style w:type="paragraph" w:styleId="Heading2">
     <w:name w:val="Heading 2"/>
     <w:basedOn w:val="Heading"/>
-    <w:next w:val="TextBody"/>
+    <w:next w:val="BodyText"/>
     <w:qFormat/>
     <w:pPr>
       <w:numPr>
@@ -2043,7 +2566,7 @@
   <w:style w:type="paragraph" w:styleId="Heading3">
     <w:name w:val="Heading 3"/>
     <w:basedOn w:val="Heading"/>
-    <w:next w:val="TextBody"/>
+    <w:next w:val="BodyText"/>
     <w:qFormat/>
     <w:pPr>
       <w:numPr>
@@ -2060,7 +2583,7 @@
       <w:szCs w:val="28"/>
     </w:rPr>
   </w:style>
-  <w:style w:type="character" w:styleId="InternetLink">
+  <w:style w:type="character" w:styleId="Hyperlink">
     <w:name w:val="Hyperlink"/>
     <w:rPr>
       <w:color w:val="000080"/>
@@ -2083,7 +2606,7 @@
   <w:style w:type="paragraph" w:styleId="Heading">
     <w:name w:val="Heading"/>
     <w:basedOn w:val="Normal"/>
-    <w:next w:val="TextBody"/>
+    <w:next w:val="BodyText"/>
     <w:qFormat/>
     <w:pPr>
       <w:keepNext w:val="true"/>
@@ -2095,7 +2618,7 @@
       <w:szCs w:val="28"/>
     </w:rPr>
   </w:style>
-  <w:style w:type="paragraph" w:styleId="TextBody">
+  <w:style w:type="paragraph" w:styleId="BodyText">
     <w:name w:val="Body Text"/>
     <w:basedOn w:val="Normal"/>
     <w:pPr>
@@ -2105,7 +2628,7 @@
   </w:style>
   <w:style w:type="paragraph" w:styleId="List">
     <w:name w:val="List"/>
-    <w:basedOn w:val="TextBody"/>
+    <w:basedOn w:val="BodyText"/>
     <w:pPr/>
     <w:rPr>
       <w:rFonts w:cs="Arial"/>
@@ -2143,7 +2666,7 @@
     <w:basedOn w:val="Heading"/>
     <w:pPr>
       <w:suppressLineNumbers/>
-      <w:ind w:left="0" w:hanging="0"/>
+      <w:ind w:hanging="0" w:left="0"/>
     </w:pPr>
     <w:rPr>
       <w:b/>
@@ -2152,13 +2675,13 @@
       <w:szCs w:val="32"/>
     </w:rPr>
   </w:style>
-  <w:style w:type="paragraph" w:styleId="ContentsHeading">
+  <w:style w:type="paragraph" w:styleId="TOCHeading">
     <w:name w:val="TOC Heading"/>
     <w:basedOn w:val="IndexHeading"/>
     <w:qFormat/>
     <w:pPr>
       <w:suppressLineNumbers/>
-      <w:ind w:left="0" w:hanging="0"/>
+      <w:ind w:hanging="0" w:left="0"/>
     </w:pPr>
     <w:rPr>
       <w:b/>
@@ -2167,7 +2690,7 @@
       <w:szCs w:val="32"/>
     </w:rPr>
   </w:style>
-  <w:style w:type="paragraph" w:styleId="Contents1">
+  <w:style w:type="paragraph" w:styleId="TOC1">
     <w:name w:val="TOC 1"/>
     <w:basedOn w:val="Index"/>
     <w:pPr>
@@ -2175,11 +2698,11 @@
         <w:tab w:val="clear" w:pos="709"/>
         <w:tab w:val="right" w:pos="9026" w:leader="dot"/>
       </w:tabs>
-      <w:ind w:left="0" w:hanging="0"/>
+      <w:ind w:hanging="0" w:left="0"/>
     </w:pPr>
     <w:rPr/>
   </w:style>
-  <w:style w:type="paragraph" w:styleId="Contents2">
+  <w:style w:type="paragraph" w:styleId="TOC2">
     <w:name w:val="TOC 2"/>
     <w:basedOn w:val="Index"/>
     <w:pPr>
@@ -2187,7 +2710,7 @@
         <w:tab w:val="clear" w:pos="709"/>
         <w:tab w:val="right" w:pos="9026" w:leader="dot"/>
       </w:tabs>
-      <w:ind w:left="283" w:hanging="0"/>
+      <w:ind w:hanging="0" w:left="283"/>
     </w:pPr>
     <w:rPr/>
   </w:style>
@@ -2202,7 +2725,7 @@
     <w:rPr>
       <w:i/>
       <w:iCs/>
-      <w:color w:val="1F497D" w:themeColor="text2"/>
+      <w:color w:themeColor="text2" w:val="1F497D"/>
       <w:sz w:val="18"/>
       <w:szCs w:val="18"/>
     </w:rPr>
@@ -2214,7 +2737,7 @@
     <w:pPr/>
     <w:rPr/>
   </w:style>
-  <w:style w:type="paragraph" w:styleId="Contents3">
+  <w:style w:type="paragraph" w:styleId="TOC3">
     <w:name w:val="TOC 3"/>
     <w:basedOn w:val="Index"/>
     <w:pPr>
@@ -2222,7 +2745,7 @@
         <w:tab w:val="clear" w:pos="709"/>
         <w:tab w:val="right" w:pos="9026" w:leader="dot"/>
       </w:tabs>
-      <w:ind w:left="567" w:hanging="0"/>
+      <w:ind w:hanging="0" w:left="567"/>
     </w:pPr>
     <w:rPr/>
   </w:style>

</xml_diff>

<commit_message>
Security groups and NACL
</commit_message>
<xml_diff>
--- a/SRM.docx
+++ b/SRM.docx
@@ -258,6 +258,9 @@
         <w:p>
           <w:pPr>
             <w:pStyle w:val="TOC1"/>
+            <w:tabs>
+              <w:tab w:val="right" w:pos="9026" w:leader="dot"/>
+            </w:tabs>
             <w:rPr/>
           </w:pPr>
           <w:r>
@@ -289,6 +292,9 @@
         <w:p>
           <w:pPr>
             <w:pStyle w:val="TOC2"/>
+            <w:tabs>
+              <w:tab w:val="right" w:pos="9026" w:leader="dot"/>
+            </w:tabs>
             <w:rPr/>
           </w:pPr>
           <w:hyperlink w:anchor="__RefHeading___Toc2369_1971068212">
@@ -305,6 +311,9 @@
         <w:p>
           <w:pPr>
             <w:pStyle w:val="TOC2"/>
+            <w:tabs>
+              <w:tab w:val="right" w:pos="9026" w:leader="dot"/>
+            </w:tabs>
             <w:rPr/>
           </w:pPr>
           <w:hyperlink w:anchor="__RefHeading___Toc2375_1971068212">
@@ -321,6 +330,9 @@
         <w:p>
           <w:pPr>
             <w:pStyle w:val="TOC2"/>
+            <w:tabs>
+              <w:tab w:val="right" w:pos="9026" w:leader="dot"/>
+            </w:tabs>
             <w:rPr/>
           </w:pPr>
           <w:hyperlink w:anchor="__RefHeading___Toc2377_1971068212">
@@ -337,6 +349,9 @@
         <w:p>
           <w:pPr>
             <w:pStyle w:val="TOC3"/>
+            <w:tabs>
+              <w:tab w:val="right" w:pos="9026" w:leader="dot"/>
+            </w:tabs>
             <w:rPr/>
           </w:pPr>
           <w:hyperlink w:anchor="__RefHeading___Toc2379_1971068212">
@@ -353,6 +368,9 @@
         <w:p>
           <w:pPr>
             <w:pStyle w:val="TOC3"/>
+            <w:tabs>
+              <w:tab w:val="right" w:pos="9026" w:leader="dot"/>
+            </w:tabs>
             <w:rPr/>
           </w:pPr>
           <w:hyperlink w:anchor="__RefHeading___Toc136_2588892014">
@@ -369,6 +387,9 @@
         <w:p>
           <w:pPr>
             <w:pStyle w:val="TOC3"/>
+            <w:tabs>
+              <w:tab w:val="right" w:pos="9026" w:leader="dot"/>
+            </w:tabs>
             <w:rPr/>
           </w:pPr>
           <w:hyperlink w:anchor="__RefHeading___Toc136_2588892014_Copy_1">
@@ -385,6 +406,9 @@
         <w:p>
           <w:pPr>
             <w:pStyle w:val="TOC1"/>
+            <w:tabs>
+              <w:tab w:val="right" w:pos="9026" w:leader="dot"/>
+            </w:tabs>
             <w:rPr/>
           </w:pPr>
           <w:hyperlink w:anchor="__RefHeading___Toc2367_1971068212_Copy_1">
@@ -401,6 +425,9 @@
         <w:p>
           <w:pPr>
             <w:pStyle w:val="TOC2"/>
+            <w:tabs>
+              <w:tab w:val="right" w:pos="9026" w:leader="dot"/>
+            </w:tabs>
             <w:rPr/>
           </w:pPr>
           <w:hyperlink w:anchor="__RefHeading___Toc2369_1971068212_Copy_1">
@@ -417,6 +444,9 @@
         <w:p>
           <w:pPr>
             <w:pStyle w:val="TOC2"/>
+            <w:tabs>
+              <w:tab w:val="right" w:pos="9026" w:leader="dot"/>
+            </w:tabs>
             <w:rPr/>
           </w:pPr>
           <w:hyperlink w:anchor="__RefHeading___Toc2369_1971068212_Copy_2">
@@ -433,6 +463,9 @@
         <w:p>
           <w:pPr>
             <w:pStyle w:val="TOC2"/>
+            <w:tabs>
+              <w:tab w:val="right" w:pos="9026" w:leader="dot"/>
+            </w:tabs>
             <w:rPr/>
           </w:pPr>
           <w:hyperlink w:anchor="__RefHeading___Toc2369_1971068212_Copy_3">
@@ -448,7 +481,48 @@
         </w:p>
         <w:p>
           <w:pPr>
+            <w:pStyle w:val="TOC2"/>
+            <w:tabs>
+              <w:tab w:val="right" w:pos="9026" w:leader="dot"/>
+            </w:tabs>
+            <w:rPr/>
+          </w:pPr>
+          <w:hyperlink w:anchor="__RefHeading___Toc2369_1971068212_Copy_4">
+            <w:r>
+              <w:rPr>
+                <w:rStyle w:val="IndexLink"/>
+              </w:rPr>
+              <w:t>Security grupe</w:t>
+              <w:tab/>
+              <w:t>5</w:t>
+            </w:r>
+          </w:hyperlink>
+        </w:p>
+        <w:p>
+          <w:pPr>
+            <w:pStyle w:val="TOC2"/>
+            <w:tabs>
+              <w:tab w:val="right" w:pos="9026" w:leader="dot"/>
+            </w:tabs>
+            <w:rPr/>
+          </w:pPr>
+          <w:hyperlink w:anchor="__RefHeading___Toc586_790464588">
+            <w:r>
+              <w:rPr>
+                <w:rStyle w:val="IndexLink"/>
+              </w:rPr>
+              <w:t>NACL</w:t>
+              <w:tab/>
+              <w:t>6</w:t>
+            </w:r>
+          </w:hyperlink>
+        </w:p>
+        <w:p>
+          <w:pPr>
             <w:pStyle w:val="TOC1"/>
+            <w:tabs>
+              <w:tab w:val="right" w:pos="9026" w:leader="dot"/>
+            </w:tabs>
             <w:rPr/>
           </w:pPr>
           <w:hyperlink w:anchor="__RefHeading___Toc1383_2526964257">
@@ -458,13 +532,16 @@
               </w:rPr>
               <w:t>SLIKE</w:t>
               <w:tab/>
-              <w:t>6</w:t>
+              <w:t>7</w:t>
             </w:r>
           </w:hyperlink>
         </w:p>
         <w:p>
           <w:pPr>
             <w:pStyle w:val="TOC1"/>
+            <w:tabs>
+              <w:tab w:val="right" w:pos="9026" w:leader="dot"/>
+            </w:tabs>
             <w:rPr/>
           </w:pPr>
           <w:hyperlink w:anchor="__RefHeading___Toc1385_2526964257">
@@ -474,7 +551,7 @@
               </w:rPr>
               <w:t>LITERATURA</w:t>
               <w:tab/>
-              <w:t>7</w:t>
+              <w:t>8</w:t>
             </w:r>
           </w:hyperlink>
           <w:r>
@@ -1450,31 +1527,7 @@
           <w:sz w:val="24"/>
           <w:szCs w:val="24"/>
         </w:rPr>
-        <w:t>Workmail</w:t>
-      </w:r>
-      <w:r>
-        <w:rPr>
-          <w:rFonts w:ascii="Times New Roman" w:hAnsi="Times New Roman"/>
-          <w:sz w:val="24"/>
-          <w:szCs w:val="24"/>
-        </w:rPr>
-        <w:t xml:space="preserve"> (</w:t>
-      </w:r>
-      <w:r>
-        <w:rPr>
-          <w:rFonts w:ascii="Times New Roman" w:hAnsi="Times New Roman"/>
-          <w:sz w:val="24"/>
-          <w:szCs w:val="24"/>
-        </w:rPr>
-        <w:t>S</w:t>
-      </w:r>
-      <w:r>
-        <w:rPr>
-          <w:rFonts w:ascii="Times New Roman" w:hAnsi="Times New Roman"/>
-          <w:sz w:val="24"/>
-          <w:szCs w:val="24"/>
-        </w:rPr>
-        <w:t>aaS)</w:t>
+        <w:t>Workmail (SaaS)</w:t>
       </w:r>
     </w:p>
     <w:p>
@@ -1523,7 +1576,11 @@
         </w:rPr>
       </w:pPr>
       <w:r>
-        <w:rPr/>
+        <w:rPr>
+          <w:rFonts w:ascii="Times New Roman" w:hAnsi="Times New Roman"/>
+          <w:sz w:val="24"/>
+          <w:szCs w:val="24"/>
+        </w:rPr>
       </w:r>
       <w:r>
         <w:br w:type="page"/>
@@ -1537,6 +1594,7 @@
           <w:numId w:val="1"/>
         </w:numPr>
         <w:bidi w:val="0"/>
+        <w:spacing w:before="0" w:after="120"/>
         <w:ind w:hanging="0" w:left="0"/>
         <w:jc w:val="left"/>
         <w:rPr>
@@ -1678,6 +1736,25 @@
     </w:p>
     <w:p>
       <w:pPr>
+        <w:pStyle w:val="BodyText"/>
+        <w:bidi w:val="0"/>
+        <w:ind w:hanging="0" w:left="0"/>
+        <w:jc w:val="left"/>
+        <w:rPr>
+          <w:sz w:val="24"/>
+          <w:szCs w:val="24"/>
+        </w:rPr>
+      </w:pPr>
+      <w:r>
+        <w:rPr>
+          <w:sz w:val="24"/>
+          <w:szCs w:val="24"/>
+        </w:rPr>
+        <w:t>Takođe je preporučljivo praćenje pristupa i korišćenja root naloga, Amazon Cloudwatch nas može obavestiti o tome pristupu na root nalog a AWS Cloudtrail nam omogućava da pratimo sve aktiovnosti korisnika[6].</w:t>
+      </w:r>
+    </w:p>
+    <w:p>
+      <w:pPr>
         <w:pStyle w:val="Heading2"/>
         <w:numPr>
           <w:ilvl w:val="1"/>
@@ -1765,19 +1842,224 @@
     </w:p>
     <w:p>
       <w:pPr>
-        <w:pStyle w:val="BodyText"/>
+        <w:pStyle w:val="Heading2"/>
+        <w:numPr>
+          <w:ilvl w:val="1"/>
+          <w:numId w:val="1"/>
+        </w:numPr>
         <w:bidi w:val="0"/>
         <w:ind w:hanging="0" w:left="0"/>
         <w:jc w:val="left"/>
         <w:rPr>
           <w:rFonts w:ascii="Times New Roman" w:hAnsi="Times New Roman"/>
-        </w:rPr>
-      </w:pPr>
-      <w:r>
-        <w:rPr>
-          <w:sz w:val="24"/>
-          <w:szCs w:val="24"/>
-        </w:rPr>
+          <w:sz w:val="28"/>
+          <w:szCs w:val="28"/>
+        </w:rPr>
+      </w:pPr>
+      <w:bookmarkStart w:id="11" w:name="__RefHeading___Toc2369_1971068212_Copy_4"/>
+      <w:bookmarkEnd w:id="11"/>
+      <w:r>
+        <w:rPr>
+          <w:rFonts w:ascii="Times New Roman" w:hAnsi="Times New Roman"/>
+          <w:sz w:val="28"/>
+          <w:szCs w:val="28"/>
+        </w:rPr>
+        <w:t>Security grupe</w:t>
+      </w:r>
+    </w:p>
+    <w:p>
+      <w:pPr>
+        <w:pStyle w:val="BodyText"/>
+        <w:bidi w:val="0"/>
+        <w:ind w:hanging="0" w:left="0"/>
+        <w:jc w:val="left"/>
+        <w:rPr>
+          <w:sz w:val="24"/>
+          <w:szCs w:val="24"/>
+        </w:rPr>
+      </w:pPr>
+      <w:r>
+        <w:rPr>
+          <w:rFonts w:ascii="Times New Roman" w:hAnsi="Times New Roman"/>
+          <w:sz w:val="24"/>
+          <w:szCs w:val="24"/>
+        </w:rPr>
+        <w:t>Security grupe kontrolišu mrežni pristup određenom resursu, a jedan može pripadati više security grupa.</w:t>
+      </w:r>
+    </w:p>
+    <w:p>
+      <w:pPr>
+        <w:pStyle w:val="BodyText"/>
+        <w:bidi w:val="0"/>
+        <w:ind w:hanging="0" w:left="0"/>
+        <w:jc w:val="left"/>
+        <w:rPr>
+          <w:sz w:val="24"/>
+          <w:szCs w:val="24"/>
+        </w:rPr>
+      </w:pPr>
+      <w:r>
+        <w:rPr>
+          <w:rFonts w:ascii="Times New Roman" w:hAnsi="Times New Roman"/>
+          <w:sz w:val="24"/>
+          <w:szCs w:val="24"/>
+        </w:rPr>
+        <w:t>Security grupe su stateful što znači da pamte zahteve, u slučaju da se pošalje zahtev sa EC2 instance odgovoru će uvek biti dopušteno da stigne do nje bez obzira na pravila security grupa u kojima je, i isto tako će dozvoljenom zahtevu uvek biti dozvoljen i odlazni zahtev za odgovor[8].</w:t>
+      </w:r>
+    </w:p>
+    <w:p>
+      <w:pPr>
+        <w:pStyle w:val="BodyText"/>
+        <w:bidi w:val="0"/>
+        <w:ind w:hanging="0" w:left="0"/>
+        <w:jc w:val="left"/>
+        <w:rPr>
+          <w:sz w:val="24"/>
+          <w:szCs w:val="24"/>
+        </w:rPr>
+      </w:pPr>
+      <w:r>
+        <w:rPr>
+          <w:rFonts w:ascii="Times New Roman" w:hAnsi="Times New Roman"/>
+          <w:sz w:val="24"/>
+          <w:szCs w:val="24"/>
+        </w:rPr>
+        <w:t>Preporučljivo je napraviti najmanji mogući broj security grupa, a da se one koriste za pristup resursima koje imaju slične funkcije i sigurnosne zahteve[8].</w:t>
+      </w:r>
+    </w:p>
+    <w:p>
+      <w:pPr>
+        <w:pStyle w:val="BodyText"/>
+        <w:bidi w:val="0"/>
+        <w:ind w:hanging="0" w:left="0"/>
+        <w:jc w:val="left"/>
+        <w:rPr/>
+      </w:pPr>
+      <w:r>
+        <w:rPr>
+          <w:rFonts w:ascii="Times New Roman" w:hAnsi="Times New Roman"/>
+          <w:sz w:val="24"/>
+          <w:szCs w:val="24"/>
+        </w:rPr>
+        <w:t>Pri dodavanju pravila za ulazne zahteve za port 22 (SSH), dobro je dozvoliti ga samo određenom rasponu ip adresa, kako se ne bi omogućio pristup resursu tek bilo kome[8].</w:t>
+      </w:r>
+    </w:p>
+    <w:p>
+      <w:pPr>
+        <w:pStyle w:val="BodyText"/>
+        <w:bidi w:val="0"/>
+        <w:ind w:hanging="0" w:left="0"/>
+        <w:jc w:val="left"/>
+        <w:rPr>
+          <w:rFonts w:ascii="Times New Roman" w:hAnsi="Times New Roman"/>
+          <w:sz w:val="24"/>
+          <w:szCs w:val="24"/>
+        </w:rPr>
+      </w:pPr>
+      <w:r>
+        <w:rPr/>
+      </w:r>
+      <w:r>
+        <w:br w:type="page"/>
+      </w:r>
+    </w:p>
+    <w:p>
+      <w:pPr>
+        <w:pStyle w:val="Heading2"/>
+        <w:numPr>
+          <w:ilvl w:val="1"/>
+          <w:numId w:val="1"/>
+        </w:numPr>
+        <w:bidi w:val="0"/>
+        <w:ind w:hanging="0" w:left="0"/>
+        <w:jc w:val="left"/>
+        <w:rPr>
+          <w:rFonts w:ascii="Times New Roman" w:hAnsi="Times New Roman"/>
+          <w:sz w:val="28"/>
+          <w:szCs w:val="28"/>
+        </w:rPr>
+      </w:pPr>
+      <w:bookmarkStart w:id="12" w:name="__RefHeading___Toc586_790464588"/>
+      <w:bookmarkEnd w:id="12"/>
+      <w:r>
+        <w:rPr>
+          <w:rFonts w:ascii="Times New Roman" w:hAnsi="Times New Roman"/>
+          <w:sz w:val="28"/>
+          <w:szCs w:val="28"/>
+        </w:rPr>
+        <w:t>NACL</w:t>
+      </w:r>
+    </w:p>
+    <w:p>
+      <w:pPr>
+        <w:pStyle w:val="BodyText"/>
+        <w:bidi w:val="0"/>
+        <w:ind w:hanging="0" w:left="0"/>
+        <w:jc w:val="left"/>
+        <w:rPr>
+          <w:sz w:val="24"/>
+          <w:szCs w:val="24"/>
+        </w:rPr>
+      </w:pPr>
+      <w:r>
+        <w:rPr>
+          <w:sz w:val="24"/>
+          <w:szCs w:val="24"/>
+        </w:rPr>
+        <w:t>NACL je akronim za network access liste, slične su dosta već poznatim ACL listama koje se mogu naći na linux sistemima, umesto kontrole pristupa fajlovima i folderima, vrše kontrolu pristupa resursa određene podmreže.</w:t>
+      </w:r>
+    </w:p>
+    <w:p>
+      <w:pPr>
+        <w:pStyle w:val="BodyText"/>
+        <w:bidi w:val="0"/>
+        <w:ind w:hanging="0" w:left="0"/>
+        <w:jc w:val="left"/>
+        <w:rPr>
+          <w:rFonts w:ascii="Times New Roman" w:hAnsi="Times New Roman"/>
+        </w:rPr>
+      </w:pPr>
+      <w:r>
+        <w:rPr>
+          <w:rFonts w:ascii="Times New Roman" w:hAnsi="Times New Roman"/>
+        </w:rPr>
+        <w:t>Podmreža može u bilo kom trenutku da koristi samo jedan NACL, a jedan NACL se može koristiti od strane više podmreža[9].</w:t>
+      </w:r>
+    </w:p>
+    <w:p>
+      <w:pPr>
+        <w:pStyle w:val="BodyText"/>
+        <w:bidi w:val="0"/>
+        <w:ind w:hanging="0" w:left="0"/>
+        <w:jc w:val="left"/>
+        <w:rPr>
+          <w:rFonts w:ascii="Times New Roman" w:hAnsi="Times New Roman"/>
+        </w:rPr>
+      </w:pPr>
+      <w:r>
+        <w:rPr>
+          <w:rFonts w:ascii="Times New Roman" w:hAnsi="Times New Roman"/>
+        </w:rPr>
+        <w:t>Za razliku od security grupa, NACL su stateless, što znači da se podaci o zahtevima ne čuvaju, i da uspešan ulazni zahtev ne garantuje da će odlazni zahtev biti dozvoljen[8].</w:t>
+      </w:r>
+    </w:p>
+    <w:p>
+      <w:pPr>
+        <w:pStyle w:val="BodyText"/>
+        <w:bidi w:val="0"/>
+        <w:ind w:hanging="0" w:left="0"/>
+        <w:jc w:val="left"/>
+        <w:rPr>
+          <w:rFonts w:ascii="Times New Roman" w:hAnsi="Times New Roman"/>
+        </w:rPr>
+      </w:pPr>
+      <w:r>
+        <w:rPr>
+          <w:rFonts w:ascii="Times New Roman" w:hAnsi="Times New Roman"/>
+          <w:sz w:val="24"/>
+          <w:szCs w:val="24"/>
+        </w:rPr>
+        <w:t>Preporučljivo je koristiti ih isključivo za zaustavljanje zahteva, a praviti ih na osnovu potreba i očekivanog ponašanja podmreže, te od svega ostalog se zaštititi.</w:t>
       </w:r>
       <w:r>
         <w:br w:type="page"/>
@@ -1810,8 +2092,8 @@
           <w:szCs w:val="32"/>
         </w:rPr>
       </w:pPr>
-      <w:bookmarkStart w:id="11" w:name="__RefHeading___Toc1383_2526964257"/>
-      <w:bookmarkEnd w:id="11"/>
+      <w:bookmarkStart w:id="13" w:name="__RefHeading___Toc1383_2526964257"/>
+      <w:bookmarkEnd w:id="13"/>
       <w:r>
         <w:rPr>
           <w:rFonts w:ascii="Times New Roman" w:hAnsi="Times New Roman"/>
@@ -1878,8 +2160,8 @@
           <w:szCs w:val="32"/>
         </w:rPr>
       </w:pPr>
-      <w:bookmarkStart w:id="12" w:name="__RefHeading___Toc1385_2526964257"/>
-      <w:bookmarkEnd w:id="12"/>
+      <w:bookmarkStart w:id="14" w:name="__RefHeading___Toc1385_2526964257"/>
+      <w:bookmarkEnd w:id="14"/>
       <w:r>
         <w:rPr>
           <w:rFonts w:ascii="Times New Roman" w:hAnsi="Times New Roman"/>
@@ -2079,7 +2361,104 @@
         </w:rPr>
         <w:t xml:space="preserve">Dostupno na </w:t>
       </w:r>
-      <w:hyperlink r:id="rId6">
+      <w:r>
+        <w:rPr>
+          <w:rStyle w:val="Hyperlink"/>
+          <w:rFonts w:ascii="Times New Roman" w:hAnsi="Times New Roman"/>
+          <w:b w:val="false"/>
+          <w:bCs w:val="false"/>
+        </w:rPr>
+        <w:t>https://aws.amazon.com/elasticbeanstalk/details/</w:t>
+      </w:r>
+    </w:p>
+    <w:p>
+      <w:pPr>
+        <w:pStyle w:val="BodyText"/>
+        <w:spacing w:before="0" w:after="140"/>
+        <w:jc w:val="left"/>
+        <w:rPr/>
+      </w:pPr>
+      <w:r>
+        <w:rPr>
+          <w:rStyle w:val="Strong"/>
+          <w:rFonts w:ascii="Times New Roman" w:hAnsi="Times New Roman"/>
+          <w:b w:val="false"/>
+          <w:bCs w:val="false"/>
+        </w:rPr>
+        <w:t>[5] Amazon – Workmail.</w:t>
+      </w:r>
+    </w:p>
+    <w:p>
+      <w:pPr>
+        <w:pStyle w:val="BodyText"/>
+        <w:spacing w:before="0" w:after="140"/>
+        <w:jc w:val="left"/>
+        <w:rPr/>
+      </w:pPr>
+      <w:r>
+        <w:rPr>
+          <w:rStyle w:val="Strong"/>
+          <w:rFonts w:ascii="Times New Roman" w:hAnsi="Times New Roman"/>
+          <w:b w:val="false"/>
+          <w:bCs w:val="false"/>
+        </w:rPr>
+        <w:t xml:space="preserve">Dostupno na </w:t>
+      </w:r>
+      <w:r>
+        <w:rPr>
+          <w:rStyle w:val="Hyperlink"/>
+          <w:rFonts w:ascii="Times New Roman" w:hAnsi="Times New Roman"/>
+          <w:b w:val="false"/>
+          <w:bCs w:val="false"/>
+        </w:rPr>
+        <w:t>https://aws.amazon.com/workmail/</w:t>
+      </w:r>
+    </w:p>
+    <w:p>
+      <w:pPr>
+        <w:pStyle w:val="BodyText"/>
+        <w:spacing w:before="0" w:after="140"/>
+        <w:jc w:val="left"/>
+        <w:rPr/>
+      </w:pPr>
+      <w:r>
+        <w:rPr>
+          <w:rStyle w:val="Strong"/>
+          <w:rFonts w:ascii="Times New Roman" w:hAnsi="Times New Roman"/>
+          <w:b w:val="false"/>
+          <w:bCs w:val="false"/>
+        </w:rPr>
+        <w:t xml:space="preserve">[6] Amazon - </w:t>
+      </w:r>
+      <w:bookmarkStart w:id="15" w:name="root-user-best-practices"/>
+      <w:bookmarkEnd w:id="15"/>
+      <w:r>
+        <w:rPr>
+          <w:rStyle w:val="Strong"/>
+          <w:rFonts w:ascii="Times New Roman" w:hAnsi="Times New Roman"/>
+          <w:b w:val="false"/>
+          <w:bCs w:val="false"/>
+        </w:rPr>
+        <w:t>Root user best practices for your AWS account</w:t>
+      </w:r>
+    </w:p>
+    <w:p>
+      <w:pPr>
+        <w:pStyle w:val="BodyText"/>
+        <w:spacing w:before="0" w:after="140"/>
+        <w:jc w:val="left"/>
+        <w:rPr/>
+      </w:pPr>
+      <w:r>
+        <w:rPr>
+          <w:rStyle w:val="Strong"/>
+          <w:rFonts w:ascii="Times New Roman" w:hAnsi="Times New Roman"/>
+          <w:b w:val="false"/>
+          <w:bCs w:val="false"/>
+        </w:rPr>
+        <w:t xml:space="preserve">Dostupno na </w:t>
+      </w:r>
+      <w:hyperlink r:id="rId5">
         <w:r>
           <w:rPr>
             <w:rStyle w:val="Hyperlink"/>
@@ -2087,7 +2466,7 @@
             <w:b w:val="false"/>
             <w:bCs w:val="false"/>
           </w:rPr>
-          <w:t>https://aws.amazon.com/elasticbeanstalk/details/</w:t>
+          <w:t>https://docs.aws.amazon.com/IAM/latest/UserGuide/root-user-best-practices.html</w:t>
         </w:r>
       </w:hyperlink>
     </w:p>
@@ -2105,7 +2484,7 @@
           <w:b w:val="false"/>
           <w:bCs w:val="false"/>
         </w:rPr>
-        <w:t>[5] Amazon – Workmail.</w:t>
+        <w:t>[7] Wikipedia – Principle of least privilege</w:t>
       </w:r>
     </w:p>
     <w:p>
@@ -2124,7 +2503,7 @@
         </w:rPr>
         <w:t xml:space="preserve">Dostupno na </w:t>
       </w:r>
-      <w:hyperlink r:id="rId8">
+      <w:hyperlink r:id="rId7">
         <w:r>
           <w:rPr>
             <w:rStyle w:val="Hyperlink"/>
@@ -2132,7 +2511,7 @@
             <w:b w:val="false"/>
             <w:bCs w:val="false"/>
           </w:rPr>
-          <w:t>https://aws.amazon.com/workmail/</w:t>
+          <w:t>https://en.wikipedia.org/wiki/Principle_of_least_privilege</w:t>
         </w:r>
       </w:hyperlink>
     </w:p>
@@ -2150,10 +2529,16 @@
           <w:b w:val="false"/>
           <w:bCs w:val="false"/>
         </w:rPr>
-        <w:t xml:space="preserve">[6] Amazon - </w:t>
-      </w:r>
-      <w:bookmarkStart w:id="13" w:name="root-user-best-practices"/>
-      <w:bookmarkEnd w:id="13"/>
+        <w:t>[8] Amazon – VPC Security grupe</w:t>
+      </w:r>
+    </w:p>
+    <w:p>
+      <w:pPr>
+        <w:pStyle w:val="BodyText"/>
+        <w:spacing w:before="0" w:after="140"/>
+        <w:jc w:val="left"/>
+        <w:rPr/>
+      </w:pPr>
       <w:r>
         <w:rPr>
           <w:rStyle w:val="Strong"/>
@@ -2161,8 +2546,19 @@
           <w:b w:val="false"/>
           <w:bCs w:val="false"/>
         </w:rPr>
-        <w:t>Root user best practices for your AWS account</w:t>
-      </w:r>
+        <w:t xml:space="preserve">Dostupno na </w:t>
+      </w:r>
+      <w:hyperlink r:id="rId9">
+        <w:r>
+          <w:rPr>
+            <w:rStyle w:val="Hyperlink"/>
+            <w:rFonts w:ascii="Times New Roman" w:hAnsi="Times New Roman"/>
+            <w:b w:val="false"/>
+            <w:bCs w:val="false"/>
+          </w:rPr>
+          <w:t>https://docs.aws.amazon.com/vpc/latest/userguide/vpc-security-groups.html</w:t>
+        </w:r>
+      </w:hyperlink>
     </w:p>
     <w:p>
       <w:pPr>
@@ -2178,7 +2574,7 @@
           <w:b w:val="false"/>
           <w:bCs w:val="false"/>
         </w:rPr>
-        <w:t>Dostupno na https://docs.aws.amazon.com/IAM/latest/UserGuide/root-user-best-practices.html</w:t>
+        <w:t>[9] Amazon – Control trraffic to subnets using NACLs</w:t>
       </w:r>
     </w:p>
     <w:p>
@@ -2195,24 +2591,34 @@
           <w:b w:val="false"/>
           <w:bCs w:val="false"/>
         </w:rPr>
-        <w:t>[7] Wikipedia – Principle of least privilege</w:t>
-      </w:r>
+        <w:t xml:space="preserve">Dostupno na </w:t>
+      </w:r>
+      <w:hyperlink r:id="rId11">
+        <w:r>
+          <w:rPr>
+            <w:rStyle w:val="Hyperlink"/>
+            <w:rFonts w:ascii="Times New Roman" w:hAnsi="Times New Roman"/>
+            <w:b w:val="false"/>
+            <w:bCs w:val="false"/>
+          </w:rPr>
+          <w:t>https://docs.aws.amazon.com/vpc/latest/userguide/vpc-network-acls.html</w:t>
+        </w:r>
+      </w:hyperlink>
     </w:p>
     <w:p>
       <w:pPr>
         <w:pStyle w:val="BodyText"/>
         <w:spacing w:before="0" w:after="140"/>
         <w:jc w:val="left"/>
-        <w:rPr/>
-      </w:pPr>
-      <w:r>
         <w:rPr>
           <w:rStyle w:val="Strong"/>
           <w:rFonts w:ascii="Times New Roman" w:hAnsi="Times New Roman"/>
           <w:b w:val="false"/>
           <w:bCs w:val="false"/>
         </w:rPr>
-        <w:t>Dostupno na https://en.wikipedia.org/wiki/Principle_of_least_privilege</w:t>
+      </w:pPr>
+      <w:r>
+        <w:rPr/>
       </w:r>
     </w:p>
     <w:sectPr>

</xml_diff>

<commit_message>
DDOS Types and Prevention
</commit_message>
<xml_diff>
--- a/SRM.docx
+++ b/SRM.docx
@@ -496,7 +496,7 @@
             <w:pStyle w:val="TOC2"/>
             <w:rPr/>
           </w:pPr>
-          <w:hyperlink w:anchor="__RefHeading___Toc2369_1971068212_Copy_6">
+          <w:hyperlink w:anchor="__RefHeading___Toc2369_1971068212_Copy_8">
             <w:r>
               <w:rPr>
                 <w:rStyle w:val="IndexLink"/>
@@ -557,6 +557,54 @@
         </w:p>
         <w:p>
           <w:pPr>
+            <w:pStyle w:val="TOC2"/>
+            <w:rPr/>
+          </w:pPr>
+          <w:hyperlink w:anchor="__RefHeading___Toc2369_1971068212_Copy_9">
+            <w:r>
+              <w:rPr>
+                <w:rStyle w:val="IndexLink"/>
+              </w:rPr>
+              <w:t>Napadi na aplikacioni sloj</w:t>
+              <w:tab/>
+              <w:t>9</w:t>
+            </w:r>
+          </w:hyperlink>
+        </w:p>
+        <w:p>
+          <w:pPr>
+            <w:pStyle w:val="TOC3"/>
+            <w:rPr/>
+          </w:pPr>
+          <w:hyperlink w:anchor="__RefHeading___Toc2379_1971068212_Copy_3">
+            <w:r>
+              <w:rPr>
+                <w:rStyle w:val="IndexLink"/>
+              </w:rPr>
+              <w:t>HTTP poplava</w:t>
+              <w:tab/>
+              <w:t>9</w:t>
+            </w:r>
+          </w:hyperlink>
+        </w:p>
+        <w:p>
+          <w:pPr>
+            <w:pStyle w:val="TOC3"/>
+            <w:rPr/>
+          </w:pPr>
+          <w:hyperlink w:anchor="__RefHeading___Toc2379_1971068212_Copy_4">
+            <w:r>
+              <w:rPr>
+                <w:rStyle w:val="IndexLink"/>
+              </w:rPr>
+              <w:t>Cache-busting</w:t>
+              <w:tab/>
+              <w:t>9</w:t>
+            </w:r>
+          </w:hyperlink>
+        </w:p>
+        <w:p>
+          <w:pPr>
             <w:pStyle w:val="TOC1"/>
             <w:rPr/>
           </w:pPr>
@@ -567,7 +615,7 @@
               </w:rPr>
               <w:t>SLIKE</w:t>
               <w:tab/>
-              <w:t>9</w:t>
+              <w:t>10</w:t>
             </w:r>
           </w:hyperlink>
         </w:p>
@@ -583,7 +631,7 @@
               </w:rPr>
               <w:t>LITERATURA</w:t>
               <w:tab/>
-              <w:t>10</w:t>
+              <w:t>11</w:t>
             </w:r>
           </w:hyperlink>
           <w:r>
@@ -642,7 +690,7 @@
         <w:pStyle w:val="Heading1"/>
         <w:numPr>
           <w:ilvl w:val="0"/>
-          <w:numId w:val="1"/>
+          <w:numId w:val="2"/>
         </w:numPr>
         <w:bidi w:val="0"/>
         <w:ind w:hanging="0" w:left="0"/>
@@ -668,7 +716,7 @@
         <w:pStyle w:val="Heading2"/>
         <w:numPr>
           <w:ilvl w:val="1"/>
-          <w:numId w:val="1"/>
+          <w:numId w:val="2"/>
         </w:numPr>
         <w:bidi w:val="0"/>
         <w:ind w:hanging="0" w:left="0"/>
@@ -977,7 +1025,7 @@
         <w:pStyle w:val="Heading2"/>
         <w:numPr>
           <w:ilvl w:val="1"/>
-          <w:numId w:val="1"/>
+          <w:numId w:val="2"/>
         </w:numPr>
         <w:bidi w:val="0"/>
         <w:ind w:hanging="0" w:left="0"/>
@@ -1109,7 +1157,7 @@
         <w:pStyle w:val="Heading2"/>
         <w:numPr>
           <w:ilvl w:val="1"/>
-          <w:numId w:val="1"/>
+          <w:numId w:val="2"/>
         </w:numPr>
         <w:bidi w:val="0"/>
         <w:ind w:hanging="0" w:left="0"/>
@@ -1135,7 +1183,7 @@
         <w:pStyle w:val="Heading3"/>
         <w:numPr>
           <w:ilvl w:val="2"/>
-          <w:numId w:val="1"/>
+          <w:numId w:val="2"/>
         </w:numPr>
         <w:bidi w:val="0"/>
         <w:ind w:hanging="0" w:left="0"/>
@@ -1237,7 +1285,7 @@
         <w:pStyle w:val="Heading3"/>
         <w:numPr>
           <w:ilvl w:val="2"/>
-          <w:numId w:val="1"/>
+          <w:numId w:val="2"/>
         </w:numPr>
         <w:rPr>
           <w:lang w:val="zxx" w:eastAsia="zxx" w:bidi="zxx"/>
@@ -1328,7 +1376,7 @@
         <w:pStyle w:val="Heading3"/>
         <w:numPr>
           <w:ilvl w:val="2"/>
-          <w:numId w:val="1"/>
+          <w:numId w:val="2"/>
         </w:numPr>
         <w:rPr>
           <w:lang w:val="zxx" w:eastAsia="zxx" w:bidi="zxx"/>
@@ -1407,7 +1455,7 @@
         <w:pStyle w:val="Heading1"/>
         <w:numPr>
           <w:ilvl w:val="0"/>
-          <w:numId w:val="1"/>
+          <w:numId w:val="2"/>
         </w:numPr>
         <w:bidi w:val="0"/>
         <w:spacing w:before="0" w:after="120"/>
@@ -1434,7 +1482,7 @@
         <w:pStyle w:val="Heading2"/>
         <w:numPr>
           <w:ilvl w:val="1"/>
-          <w:numId w:val="1"/>
+          <w:numId w:val="2"/>
         </w:numPr>
         <w:bidi w:val="0"/>
         <w:ind w:hanging="0" w:left="0"/>
@@ -1489,7 +1537,7 @@
         <w:pStyle w:val="Heading2"/>
         <w:numPr>
           <w:ilvl w:val="1"/>
-          <w:numId w:val="1"/>
+          <w:numId w:val="2"/>
         </w:numPr>
         <w:bidi w:val="0"/>
         <w:ind w:hanging="0" w:left="0"/>
@@ -1572,7 +1620,7 @@
         <w:pStyle w:val="Heading2"/>
         <w:numPr>
           <w:ilvl w:val="1"/>
-          <w:numId w:val="1"/>
+          <w:numId w:val="2"/>
         </w:numPr>
         <w:bidi w:val="0"/>
         <w:ind w:hanging="0" w:left="0"/>
@@ -1658,7 +1706,7 @@
         <w:pStyle w:val="Heading2"/>
         <w:numPr>
           <w:ilvl w:val="1"/>
-          <w:numId w:val="1"/>
+          <w:numId w:val="2"/>
         </w:numPr>
         <w:bidi w:val="0"/>
         <w:ind w:hanging="0" w:left="0"/>
@@ -1789,7 +1837,7 @@
         <w:pStyle w:val="Heading2"/>
         <w:numPr>
           <w:ilvl w:val="1"/>
-          <w:numId w:val="1"/>
+          <w:numId w:val="2"/>
         </w:numPr>
         <w:bidi w:val="0"/>
         <w:spacing w:before="0" w:after="120"/>
@@ -1827,7 +1875,23 @@
           <w:szCs w:val="24"/>
           <w:lang w:val="zxx" w:eastAsia="zxx" w:bidi="zxx"/>
         </w:rPr>
-        <w:t>NACL je akronim za network access liste, slične su dosta već poznatim ACL listama koje se mogu naći na linux sistemima, umesto kontrole pristupa fajlovima i folderima, vrše kontrolu pristupa resursa određene podmreže.</w:t>
+        <w:t>NACL je akronim za network access liste, slične su dosta već poznatim ACL listama koje se mogu naći na linux sistemima, umesto kontrole pristupa fajlovima i folderima, vrše kontrolu pristupa resursa određene podmreže</w:t>
+      </w:r>
+      <w:r>
+        <w:rPr>
+          <w:sz w:val="24"/>
+          <w:szCs w:val="24"/>
+          <w:lang w:val="zxx" w:eastAsia="zxx" w:bidi="zxx"/>
+        </w:rPr>
+        <w:t>[9]</w:t>
+      </w:r>
+      <w:r>
+        <w:rPr>
+          <w:sz w:val="24"/>
+          <w:szCs w:val="24"/>
+          <w:lang w:val="zxx" w:eastAsia="zxx" w:bidi="zxx"/>
+        </w:rPr>
+        <w:t>.</w:t>
       </w:r>
     </w:p>
     <w:p>
@@ -1883,7 +1947,25 @@
           <w:szCs w:val="24"/>
           <w:lang w:val="zxx" w:eastAsia="zxx" w:bidi="zxx"/>
         </w:rPr>
-        <w:t>Preporučljivo je koristiti ih isključivo za zaustavljanje zahteva, a praviti ih na osnovu potreba i očekivanog ponašanja podmreže, te od svega ostalog se zaštititi.</w:t>
+        <w:t>Preporučljivo je koristiti ih isključivo za zaustavljanje zahteva, a praviti ih na osnovu potreba i očekivanog ponašanja podmreže, te od svega ostalog se zaštititi</w:t>
+      </w:r>
+      <w:r>
+        <w:rPr>
+          <w:rFonts w:ascii="Times New Roman" w:hAnsi="Times New Roman"/>
+          <w:sz w:val="24"/>
+          <w:szCs w:val="24"/>
+          <w:lang w:val="zxx" w:eastAsia="zxx" w:bidi="zxx"/>
+        </w:rPr>
+        <w:t>[9]</w:t>
+      </w:r>
+      <w:r>
+        <w:rPr>
+          <w:rFonts w:ascii="Times New Roman" w:hAnsi="Times New Roman"/>
+          <w:sz w:val="24"/>
+          <w:szCs w:val="24"/>
+          <w:lang w:val="zxx" w:eastAsia="zxx" w:bidi="zxx"/>
+        </w:rPr>
+        <w:t>.</w:t>
       </w:r>
       <w:r>
         <w:br w:type="page"/>
@@ -1894,7 +1976,7 @@
         <w:pStyle w:val="Heading1"/>
         <w:numPr>
           <w:ilvl w:val="0"/>
-          <w:numId w:val="1"/>
+          <w:numId w:val="2"/>
         </w:numPr>
         <w:bidi w:val="0"/>
         <w:spacing w:before="0" w:after="120"/>
@@ -1921,7 +2003,7 @@
         <w:pStyle w:val="Heading2"/>
         <w:numPr>
           <w:ilvl w:val="1"/>
-          <w:numId w:val="1"/>
+          <w:numId w:val="2"/>
         </w:numPr>
         <w:bidi w:val="0"/>
         <w:ind w:hanging="0" w:left="0"/>
@@ -1968,7 +2050,7 @@
         <w:pStyle w:val="Heading2"/>
         <w:numPr>
           <w:ilvl w:val="1"/>
-          <w:numId w:val="1"/>
+          <w:numId w:val="2"/>
         </w:numPr>
         <w:bidi w:val="0"/>
         <w:ind w:hanging="0" w:left="0"/>
@@ -2013,7 +2095,7 @@
         <w:pStyle w:val="Heading2"/>
         <w:numPr>
           <w:ilvl w:val="1"/>
-          <w:numId w:val="1"/>
+          <w:numId w:val="2"/>
         </w:numPr>
         <w:bidi w:val="0"/>
         <w:ind w:hanging="0" w:left="0"/>
@@ -2251,7 +2333,7 @@
         <w:pStyle w:val="Heading2"/>
         <w:numPr>
           <w:ilvl w:val="1"/>
-          <w:numId w:val="1"/>
+          <w:numId w:val="2"/>
         </w:numPr>
         <w:bidi w:val="0"/>
         <w:ind w:hanging="0" w:left="0"/>
@@ -2316,7 +2398,7 @@
                               <w:spacing w:before="120" w:after="120"/>
                               <w:rPr/>
                             </w:pPr>
-                            <w:bookmarkStart w:id="17" w:name="__RefHeading___Toc2369_1971068212_Copy_9"/>
+                            <w:bookmarkStart w:id="17" w:name="__RefHeading___Toc2369_1971068212_Copy_8"/>
                             <w:bookmarkEnd w:id="17"/>
                             <w:r>
                               <w:rPr/>
@@ -2480,7 +2562,7 @@
         <w:pStyle w:val="Heading2"/>
         <w:numPr>
           <w:ilvl w:val="1"/>
-          <w:numId w:val="1"/>
+          <w:numId w:val="2"/>
         </w:numPr>
         <w:bidi w:val="0"/>
         <w:spacing w:before="0" w:after="120"/>
@@ -2531,28 +2613,58 @@
           <w:sz w:val="24"/>
           <w:szCs w:val="24"/>
         </w:rPr>
-        <w:t>j infrastrukture je najčešća meta DDOS napada, ovi napadi generišu velike količine protoka sa ciljem da se sposobnosti ciljane mreže preplave ili da se određeni resursi poput servera ili firewalla drže zauzetim[11].</w:t>
-      </w:r>
-    </w:p>
-    <w:p>
-      <w:pPr>
-        <w:pStyle w:val="BodyText"/>
-        <w:bidi w:val="0"/>
-        <w:ind w:hanging="0" w:left="0"/>
-        <w:jc w:val="left"/>
-        <w:rPr>
-          <w:sz w:val="24"/>
-          <w:szCs w:val="24"/>
-          <w:lang w:val="zxx" w:eastAsia="zxx" w:bidi="zxx"/>
-        </w:rPr>
-      </w:pPr>
-      <w:r>
-        <w:rPr>
-          <w:sz w:val="24"/>
-          <w:szCs w:val="24"/>
-          <w:lang w:val="zxx" w:eastAsia="zxx" w:bidi="zxx"/>
-        </w:rPr>
-        <w:t>Dva najčešća napada na sloj infrastrukture su UDP reflekcija i poplava SYN paketima.</w:t>
+        <w:t xml:space="preserve">j infrastrukture je najčešća meta DDOS napada, ovi napadi generišu velike količine </w:t>
+      </w:r>
+      <w:r>
+        <w:rPr>
+          <w:sz w:val="24"/>
+          <w:szCs w:val="24"/>
+        </w:rPr>
+        <w:t>prometa</w:t>
+      </w:r>
+      <w:r>
+        <w:rPr>
+          <w:sz w:val="24"/>
+          <w:szCs w:val="24"/>
+        </w:rPr>
+        <w:t xml:space="preserve"> sa ciljem da se sposobnosti ciljane mreže preplave ili da se određeni resursi poput servera ili firewalla drže zauzetim[11].</w:t>
+      </w:r>
+    </w:p>
+    <w:p>
+      <w:pPr>
+        <w:pStyle w:val="BodyText"/>
+        <w:bidi w:val="0"/>
+        <w:ind w:hanging="0" w:left="0"/>
+        <w:jc w:val="left"/>
+        <w:rPr>
+          <w:sz w:val="24"/>
+          <w:szCs w:val="24"/>
+          <w:lang w:val="zxx" w:eastAsia="zxx" w:bidi="zxx"/>
+        </w:rPr>
+      </w:pPr>
+      <w:r>
+        <w:rPr>
+          <w:sz w:val="24"/>
+          <w:szCs w:val="24"/>
+          <w:lang w:val="zxx" w:eastAsia="zxx" w:bidi="zxx"/>
+        </w:rPr>
+        <w:t>Dva najčešća napada na sloj infrastrukture su UDP reflekcija i poplava SYN paketima</w:t>
+      </w:r>
+      <w:r>
+        <w:rPr>
+          <w:sz w:val="24"/>
+          <w:szCs w:val="24"/>
+          <w:lang w:val="zxx" w:eastAsia="zxx" w:bidi="zxx"/>
+        </w:rPr>
+        <w:t>[11]</w:t>
+      </w:r>
+      <w:r>
+        <w:rPr>
+          <w:sz w:val="24"/>
+          <w:szCs w:val="24"/>
+          <w:lang w:val="zxx" w:eastAsia="zxx" w:bidi="zxx"/>
+        </w:rPr>
+        <w:t>.</w:t>
       </w:r>
     </w:p>
     <w:p>
@@ -2560,7 +2672,7 @@
         <w:pStyle w:val="Heading3"/>
         <w:numPr>
           <w:ilvl w:val="2"/>
-          <w:numId w:val="1"/>
+          <w:numId w:val="2"/>
         </w:numPr>
         <w:bidi w:val="0"/>
         <w:ind w:hanging="0" w:left="0"/>
@@ -2826,7 +2938,7 @@
         <w:pStyle w:val="Heading3"/>
         <w:numPr>
           <w:ilvl w:val="2"/>
-          <w:numId w:val="1"/>
+          <w:numId w:val="2"/>
         </w:numPr>
         <w:bidi w:val="0"/>
         <w:ind w:hanging="0" w:left="0"/>
@@ -2864,7 +2976,19 @@
         <w:rPr>
           <w:rFonts w:ascii="Times New Roman" w:hAnsi="Times New Roman"/>
         </w:rPr>
-        <w:t>dgovara sa SYN-ACK paketom, klijent onda završava trostruko rukovanje slanjem ACK paketa.</w:t>
+        <w:t>dgovara sa SYN-ACK paketom, klijent onda završava trostruko rukovanje slanjem ACK paketa</w:t>
+      </w:r>
+      <w:r>
+        <w:rPr>
+          <w:rFonts w:ascii="Times New Roman" w:hAnsi="Times New Roman"/>
+        </w:rPr>
+        <w:t>[13]</w:t>
+      </w:r>
+      <w:r>
+        <w:rPr>
+          <w:rFonts w:ascii="Times New Roman" w:hAnsi="Times New Roman"/>
+        </w:rPr>
+        <w:t>.</w:t>
       </w:r>
       <w:r>
         <mc:AlternateContent>
@@ -3042,43 +3166,85 @@
           <w:rFonts w:ascii="Times New Roman" w:hAnsi="Times New Roman"/>
           <w:lang w:val="zxx" w:eastAsia="zxx" w:bidi="zxx"/>
         </w:rPr>
-        <w:t xml:space="preserve"> cilj je da se eventualno onemogući ostvarivanje novih TCP konekcija sa serverom.</w:t>
-      </w:r>
-    </w:p>
-    <w:p>
-      <w:pPr>
-        <w:pStyle w:val="BodyText"/>
-        <w:bidi w:val="0"/>
-        <w:ind w:hanging="0" w:left="0"/>
-        <w:jc w:val="left"/>
-        <w:rPr>
-          <w:lang w:val="zxx" w:eastAsia="zxx" w:bidi="zxx"/>
-        </w:rPr>
-      </w:pPr>
-      <w:r>
-        <w:rPr>
-          <w:rFonts w:ascii="Times New Roman" w:hAnsi="Times New Roman"/>
-          <w:lang w:val="zxx" w:eastAsia="zxx" w:bidi="zxx"/>
-        </w:rPr>
-        <w:t>Svi moderni operativni sistemi implementiraju SYN kolačiće radi odbrane od SYN poplava.</w:t>
-      </w:r>
-    </w:p>
-    <w:p>
-      <w:pPr>
-        <w:pStyle w:val="BodyText"/>
-        <w:bidi w:val="0"/>
-        <w:ind w:hanging="0" w:left="0"/>
-        <w:jc w:val="left"/>
-        <w:rPr>
-          <w:lang w:val="zxx" w:eastAsia="zxx" w:bidi="zxx"/>
-        </w:rPr>
-      </w:pPr>
-      <w:r>
-        <w:rPr>
-          <w:rFonts w:ascii="Times New Roman" w:hAnsi="Times New Roman"/>
-          <w:lang w:val="zxx" w:eastAsia="zxx" w:bidi="zxx"/>
-        </w:rPr>
-        <w:t>Stvarni efekat na mete najčešće predstavlja utrošak mrežnih kapaciteta i kapaciteta procesora, ipak, posrednički stateful mehanizmi poput EC2 security grupa mogu biti iscrpljeni i dovesti do odbijanja novih konekcija.</w:t>
+        <w:t xml:space="preserve"> cilj je da se eventualno onemogući ostvarivanje novih TCP konekcija sa serverom</w:t>
+      </w:r>
+      <w:r>
+        <w:rPr>
+          <w:rFonts w:ascii="Times New Roman" w:hAnsi="Times New Roman"/>
+          <w:lang w:val="zxx" w:eastAsia="zxx" w:bidi="zxx"/>
+        </w:rPr>
+        <w:t>[13]</w:t>
+      </w:r>
+      <w:r>
+        <w:rPr>
+          <w:rFonts w:ascii="Times New Roman" w:hAnsi="Times New Roman"/>
+          <w:lang w:val="zxx" w:eastAsia="zxx" w:bidi="zxx"/>
+        </w:rPr>
+        <w:t>.</w:t>
+      </w:r>
+    </w:p>
+    <w:p>
+      <w:pPr>
+        <w:pStyle w:val="BodyText"/>
+        <w:bidi w:val="0"/>
+        <w:ind w:hanging="0" w:left="0"/>
+        <w:jc w:val="left"/>
+        <w:rPr>
+          <w:lang w:val="zxx" w:eastAsia="zxx" w:bidi="zxx"/>
+        </w:rPr>
+      </w:pPr>
+      <w:r>
+        <w:rPr>
+          <w:rFonts w:ascii="Times New Roman" w:hAnsi="Times New Roman"/>
+          <w:lang w:val="zxx" w:eastAsia="zxx" w:bidi="zxx"/>
+        </w:rPr>
+        <w:t>Svi moderni operativni sistemi implementiraju SYN kolačiće radi odbrane od SYN poplava</w:t>
+      </w:r>
+      <w:r>
+        <w:rPr>
+          <w:rFonts w:ascii="Times New Roman" w:hAnsi="Times New Roman"/>
+          <w:lang w:val="zxx" w:eastAsia="zxx" w:bidi="zxx"/>
+        </w:rPr>
+        <w:t>[13]</w:t>
+      </w:r>
+      <w:r>
+        <w:rPr>
+          <w:rFonts w:ascii="Times New Roman" w:hAnsi="Times New Roman"/>
+          <w:lang w:val="zxx" w:eastAsia="zxx" w:bidi="zxx"/>
+        </w:rPr>
+        <w:t>.</w:t>
+      </w:r>
+    </w:p>
+    <w:p>
+      <w:pPr>
+        <w:pStyle w:val="BodyText"/>
+        <w:bidi w:val="0"/>
+        <w:ind w:hanging="0" w:left="0"/>
+        <w:jc w:val="left"/>
+        <w:rPr>
+          <w:lang w:val="zxx" w:eastAsia="zxx" w:bidi="zxx"/>
+        </w:rPr>
+      </w:pPr>
+      <w:r>
+        <w:rPr>
+          <w:rFonts w:ascii="Times New Roman" w:hAnsi="Times New Roman"/>
+          <w:lang w:val="zxx" w:eastAsia="zxx" w:bidi="zxx"/>
+        </w:rPr>
+        <w:t>Stvarni efekat na mete najčešće predstavlja utrošak mrežnih kapaciteta i kapaciteta procesora, ipak, posrednički stateful mehanizmi poput EC2 security grupa mogu biti iscrpljeni i dovesti do odbijanja novih konekcija</w:t>
+      </w:r>
+      <w:r>
+        <w:rPr>
+          <w:rFonts w:ascii="Times New Roman" w:hAnsi="Times New Roman"/>
+          <w:lang w:val="zxx" w:eastAsia="zxx" w:bidi="zxx"/>
+        </w:rPr>
+        <w:t>[13]</w:t>
+      </w:r>
+      <w:r>
+        <w:rPr>
+          <w:rFonts w:ascii="Times New Roman" w:hAnsi="Times New Roman"/>
+          <w:lang w:val="zxx" w:eastAsia="zxx" w:bidi="zxx"/>
+        </w:rPr>
+        <w:t>.</w:t>
       </w:r>
       <w:r>
         <w:br w:type="page"/>
@@ -3089,7 +3255,7 @@
         <w:pStyle w:val="Heading2"/>
         <w:numPr>
           <w:ilvl w:val="1"/>
-          <w:numId w:val="1"/>
+          <w:numId w:val="2"/>
         </w:numPr>
         <w:bidi w:val="0"/>
         <w:spacing w:before="0" w:after="120"/>
@@ -3099,7 +3265,7 @@
           <w:lang w:val="zxx" w:eastAsia="zxx" w:bidi="zxx"/>
         </w:rPr>
       </w:pPr>
-      <w:bookmarkStart w:id="21" w:name="__RefHeading___Toc2369_1971068212_Copy_a"/>
+      <w:bookmarkStart w:id="21" w:name="__RefHeading___Toc2369_1971068212_Copy_9"/>
       <w:bookmarkEnd w:id="21"/>
       <w:r>
         <w:rPr>
@@ -3116,6 +3282,623 @@
           <w:szCs w:val="28"/>
         </w:rPr>
         <w:t>aplikacioni sloj</w:t>
+      </w:r>
+    </w:p>
+    <w:p>
+      <w:pPr>
+        <w:pStyle w:val="BodyText"/>
+        <w:bidi w:val="0"/>
+        <w:ind w:hanging="0" w:left="0"/>
+        <w:jc w:val="left"/>
+        <w:rPr>
+          <w:lang w:val="zxx" w:eastAsia="zxx" w:bidi="zxx"/>
+        </w:rPr>
+      </w:pPr>
+      <w:r>
+        <w:rPr>
+          <w:rFonts w:ascii="Times New Roman" w:hAnsi="Times New Roman"/>
+        </w:rPr>
+        <w:t>Napadači mogu ciljati i samu aplikaciju, ovakvi napadi su slični SYN poplavi u tome da napadač pokušava da preoptereti određene funkcije aplikacije sa ciljem da ona postane nedostupna korisnicima[14].</w:t>
+      </w:r>
+    </w:p>
+    <w:p>
+      <w:pPr>
+        <w:pStyle w:val="BodyText"/>
+        <w:bidi w:val="0"/>
+        <w:ind w:hanging="0" w:left="0"/>
+        <w:jc w:val="left"/>
+        <w:rPr>
+          <w:lang w:val="zxx" w:eastAsia="zxx" w:bidi="zxx"/>
+        </w:rPr>
+      </w:pPr>
+      <w:r>
+        <w:rPr>
+          <w:rFonts w:ascii="Times New Roman" w:hAnsi="Times New Roman"/>
+        </w:rPr>
+        <w:t>Napadači svoj cilj mogu postići veoma niskim brojem zahteva koji generišu malu količinu prometa, što čini napade težim da se otkriju[14].</w:t>
+      </w:r>
+    </w:p>
+    <w:p>
+      <w:pPr>
+        <w:pStyle w:val="BodyText"/>
+        <w:bidi w:val="0"/>
+        <w:ind w:hanging="0" w:left="0"/>
+        <w:jc w:val="left"/>
+        <w:rPr>
+          <w:lang w:val="zxx" w:eastAsia="zxx" w:bidi="zxx"/>
+        </w:rPr>
+      </w:pPr>
+      <w:r>
+        <w:rPr>
+          <w:rFonts w:ascii="Times New Roman" w:hAnsi="Times New Roman"/>
+          <w:lang w:val="zxx" w:eastAsia="zxx" w:bidi="zxx"/>
+        </w:rPr>
+        <w:t>Napadi na aplikacioni sloj kojima ćemo se baviti su HTTP poplava, i cache-busting.</w:t>
+      </w:r>
+    </w:p>
+    <w:p>
+      <w:pPr>
+        <w:pStyle w:val="Heading3"/>
+        <w:numPr>
+          <w:ilvl w:val="2"/>
+          <w:numId w:val="2"/>
+        </w:numPr>
+        <w:bidi w:val="0"/>
+        <w:ind w:hanging="0" w:left="0"/>
+        <w:jc w:val="left"/>
+        <w:rPr>
+          <w:lang w:val="zxx" w:eastAsia="zxx" w:bidi="zxx"/>
+        </w:rPr>
+      </w:pPr>
+      <w:bookmarkStart w:id="22" w:name="__RefHeading___Toc2379_1971068212_Copy_3"/>
+      <w:bookmarkEnd w:id="22"/>
+      <w:r>
+        <w:rPr>
+          <w:rFonts w:ascii="Times New Roman" w:hAnsi="Times New Roman"/>
+        </w:rPr>
+        <w:t>HTTP poplava</w:t>
+      </w:r>
+    </w:p>
+    <w:p>
+      <w:pPr>
+        <w:pStyle w:val="BodyText"/>
+        <w:bidi w:val="0"/>
+        <w:ind w:hanging="0" w:left="0"/>
+        <w:jc w:val="left"/>
+        <w:rPr>
+          <w:lang w:val="zxx" w:eastAsia="zxx" w:bidi="zxx"/>
+        </w:rPr>
+      </w:pPr>
+      <w:r>
+        <w:rPr>
+          <w:rFonts w:ascii="Times New Roman" w:hAnsi="Times New Roman"/>
+        </w:rPr>
+        <w:t>U slučaju HTTP poplave, napadač šalje HTTP zahteve koji liče na zahteve korisnika web aplikacije, napadači mogu da ciljaju određeni resurs ili, u naprednijim pokušajima, da emuliraju ljudsku interakciju sa aplikacijom[14].</w:t>
+      </w:r>
+    </w:p>
+    <w:p>
+      <w:pPr>
+        <w:pStyle w:val="Heading3"/>
+        <w:numPr>
+          <w:ilvl w:val="2"/>
+          <w:numId w:val="2"/>
+        </w:numPr>
+        <w:bidi w:val="0"/>
+        <w:ind w:hanging="0" w:left="0"/>
+        <w:jc w:val="left"/>
+        <w:rPr>
+          <w:lang w:val="zxx" w:eastAsia="zxx" w:bidi="zxx"/>
+        </w:rPr>
+      </w:pPr>
+      <w:bookmarkStart w:id="23" w:name="__RefHeading___Toc2379_1971068212_Copy_4"/>
+      <w:bookmarkEnd w:id="23"/>
+      <w:r>
+        <w:rPr>
+          <w:rFonts w:ascii="Times New Roman" w:hAnsi="Times New Roman"/>
+        </w:rPr>
+        <w:t>Cache-busting</w:t>
+      </w:r>
+    </w:p>
+    <w:p>
+      <w:pPr>
+        <w:pStyle w:val="BodyText"/>
+        <w:bidi w:val="0"/>
+        <w:ind w:hanging="0" w:left="0"/>
+        <w:jc w:val="left"/>
+        <w:rPr/>
+      </w:pPr>
+      <w:r>
+        <w:rPr>
+          <w:rFonts w:ascii="Times New Roman" w:hAnsi="Times New Roman"/>
+          <w:lang w:val="zxx" w:eastAsia="zxx" w:bidi="zxx"/>
+        </w:rPr>
+        <w:t>Cache-busting napadi su vrsta HTTP poplave koja zaobilazi cachovane rezultate koristeći varijacije query stringova, zbog čega CDN (Content delivery network) mora da kontaktira izvorni server za svaki zahtev, što dodatno troši web server[14].</w:t>
+      </w:r>
+    </w:p>
+    <w:p>
+      <w:pPr>
+        <w:pStyle w:val="Heading2"/>
+        <w:numPr>
+          <w:ilvl w:val="1"/>
+          <w:numId w:val="2"/>
+        </w:numPr>
+        <w:ind w:hanging="0" w:left="0"/>
+        <w:rPr>
+          <w:rFonts w:ascii="Times New Roman" w:hAnsi="Times New Roman"/>
+          <w:sz w:val="28"/>
+          <w:szCs w:val="28"/>
+        </w:rPr>
+      </w:pPr>
+      <w:r>
+        <w:rPr>
+          <w:rFonts w:ascii="Times New Roman" w:hAnsi="Times New Roman"/>
+          <w:sz w:val="28"/>
+          <w:szCs w:val="28"/>
+        </w:rPr>
+        <w:t>Zaštita na sloju infrastrukture</w:t>
+      </w:r>
+    </w:p>
+    <w:p>
+      <w:pPr>
+        <w:pStyle w:val="Heading3"/>
+        <w:numPr>
+          <w:ilvl w:val="2"/>
+          <w:numId w:val="2"/>
+        </w:numPr>
+        <w:bidi w:val="0"/>
+        <w:ind w:hanging="0" w:left="0"/>
+        <w:jc w:val="left"/>
+        <w:rPr>
+          <w:lang w:val="zxx" w:eastAsia="zxx" w:bidi="zxx"/>
+        </w:rPr>
+      </w:pPr>
+      <w:bookmarkStart w:id="24" w:name="__RefHeading___Toc2379_1971068212_Copy_5"/>
+      <w:bookmarkEnd w:id="24"/>
+      <w:r>
+        <w:rPr>
+          <w:rFonts w:ascii="Times New Roman" w:hAnsi="Times New Roman"/>
+          <w:sz w:val="28"/>
+          <w:szCs w:val="28"/>
+        </w:rPr>
+        <w:t>Biranje resursa</w:t>
+      </w:r>
+    </w:p>
+    <w:p>
+      <w:pPr>
+        <w:pStyle w:val="BodyText"/>
+        <w:rPr>
+          <w:sz w:val="24"/>
+          <w:szCs w:val="24"/>
+        </w:rPr>
+      </w:pPr>
+      <w:r>
+        <w:rPr>
+          <w:rFonts w:ascii="Times New Roman" w:hAnsi="Times New Roman"/>
+          <w:sz w:val="24"/>
+          <w:szCs w:val="24"/>
+        </w:rPr>
+        <w:t>Bitno je razmotriti sposobnost resursa za izdržavanje visokog prometa pri zaštiti od volumetričnih DDOS napada[15].</w:t>
+      </w:r>
+    </w:p>
+    <w:p>
+      <w:pPr>
+        <w:pStyle w:val="BodyText"/>
+        <w:rPr>
+          <w:sz w:val="24"/>
+          <w:szCs w:val="24"/>
+        </w:rPr>
+      </w:pPr>
+      <w:r>
+        <w:rPr>
+          <w:rFonts w:ascii="Times New Roman" w:hAnsi="Times New Roman"/>
+          <w:sz w:val="24"/>
+          <w:szCs w:val="24"/>
+        </w:rPr>
+        <w:t>Određene EC2 instance mogu lakše da izdrže velike količine prometa, ovakve instance mogu da izdrže visoko otperećenje paketa po sekundi[15].</w:t>
+      </w:r>
+    </w:p>
+    <w:p>
+      <w:pPr>
+        <w:pStyle w:val="BodyText"/>
+        <w:rPr>
+          <w:sz w:val="24"/>
+          <w:szCs w:val="24"/>
+          <w:lang w:val="zxx" w:eastAsia="zxx" w:bidi="zxx"/>
+        </w:rPr>
+      </w:pPr>
+      <w:r>
+        <w:rPr>
+          <w:rFonts w:ascii="Times New Roman" w:hAnsi="Times New Roman"/>
+          <w:sz w:val="24"/>
+          <w:szCs w:val="24"/>
+          <w:lang w:val="zxx" w:eastAsia="zxx" w:bidi="zxx"/>
+        </w:rPr>
+        <w:t xml:space="preserve">EC2 instance sa boljim mrežnim sposobnostima imaju N sufiks u svom imenu i podržavaju protok do 100 Gbps[15]. </w:t>
+      </w:r>
+    </w:p>
+    <w:p>
+      <w:pPr>
+        <w:pStyle w:val="Heading3"/>
+        <w:numPr>
+          <w:ilvl w:val="2"/>
+          <w:numId w:val="2"/>
+        </w:numPr>
+        <w:bidi w:val="0"/>
+        <w:ind w:hanging="0" w:left="0"/>
+        <w:jc w:val="left"/>
+        <w:rPr>
+          <w:lang w:val="zxx" w:eastAsia="zxx" w:bidi="zxx"/>
+        </w:rPr>
+      </w:pPr>
+      <w:bookmarkStart w:id="25" w:name="__RefHeading___Toc2379_1971068212_Copy_6"/>
+      <w:bookmarkEnd w:id="25"/>
+      <w:r>
+        <w:rPr>
+          <w:rFonts w:ascii="Times New Roman" w:hAnsi="Times New Roman"/>
+          <w:sz w:val="28"/>
+          <w:szCs w:val="28"/>
+        </w:rPr>
+        <w:t>ELB</w:t>
+      </w:r>
+    </w:p>
+    <w:p>
+      <w:pPr>
+        <w:pStyle w:val="BodyText"/>
+        <w:rPr>
+          <w:sz w:val="24"/>
+          <w:szCs w:val="24"/>
+        </w:rPr>
+      </w:pPr>
+      <w:r>
+        <w:rPr>
+          <w:rFonts w:ascii="Times New Roman" w:hAnsi="Times New Roman"/>
+          <w:sz w:val="24"/>
+          <w:szCs w:val="24"/>
+        </w:rPr>
+        <w:t>Load balanceri su regionalni konstrukti koji raspodeljuju zahteve klijenata resursima u jednoj ili više zona dostupnosti[16].</w:t>
+      </w:r>
+    </w:p>
+    <w:p>
+      <w:pPr>
+        <w:pStyle w:val="BodyText"/>
+        <w:rPr>
+          <w:sz w:val="24"/>
+          <w:szCs w:val="24"/>
+        </w:rPr>
+      </w:pPr>
+      <w:r>
+        <w:rPr>
+          <w:rFonts w:ascii="Times New Roman" w:hAnsi="Times New Roman"/>
+          <w:sz w:val="24"/>
+          <w:szCs w:val="24"/>
+        </w:rPr>
+        <w:t>Za web aplikacije možemo da koristimo aplikacioni load balancer koji prihvata samo dobro formirane zahteve[17].</w:t>
+      </w:r>
+    </w:p>
+    <w:p>
+      <w:pPr>
+        <w:pStyle w:val="BodyText"/>
+        <w:rPr>
+          <w:sz w:val="24"/>
+          <w:szCs w:val="24"/>
+        </w:rPr>
+      </w:pPr>
+      <w:r>
+        <w:rPr>
+          <w:rFonts w:ascii="Times New Roman" w:hAnsi="Times New Roman"/>
+          <w:sz w:val="24"/>
+          <w:szCs w:val="24"/>
+        </w:rPr>
+        <w:t>Aplikacioni load balanceri zaustavljaju napade koje smo spomenuli, UDP reflekciju i SYN poplavu[17].</w:t>
+      </w:r>
+    </w:p>
+    <w:p>
+      <w:pPr>
+        <w:pStyle w:val="BodyText"/>
+        <w:rPr>
+          <w:rFonts w:ascii="Times New Roman" w:hAnsi="Times New Roman"/>
+        </w:rPr>
+      </w:pPr>
+      <w:r>
+        <w:rPr>
+          <w:sz w:val="24"/>
+          <w:szCs w:val="24"/>
+        </w:rPr>
+      </w:r>
+      <w:r>
+        <w:br w:type="page"/>
+      </w:r>
+    </w:p>
+    <w:p>
+      <w:pPr>
+        <w:pStyle w:val="Heading2"/>
+        <w:numPr>
+          <w:ilvl w:val="1"/>
+          <w:numId w:val="2"/>
+        </w:numPr>
+        <w:ind w:hanging="0" w:left="0"/>
+        <w:rPr>
+          <w:rFonts w:ascii="Times New Roman" w:hAnsi="Times New Roman"/>
+          <w:sz w:val="28"/>
+          <w:szCs w:val="28"/>
+        </w:rPr>
+      </w:pPr>
+      <w:r>
+        <w:rPr>
+          <w:rFonts w:ascii="Times New Roman" w:hAnsi="Times New Roman"/>
+          <w:sz w:val="28"/>
+          <w:szCs w:val="28"/>
+        </w:rPr>
+        <w:t xml:space="preserve">Zaštita na </w:t>
+      </w:r>
+      <w:r>
+        <w:rPr>
+          <w:rFonts w:ascii="Times New Roman" w:hAnsi="Times New Roman"/>
+          <w:sz w:val="28"/>
+          <w:szCs w:val="28"/>
+        </w:rPr>
+        <w:t>aplikacionom sloju</w:t>
+      </w:r>
+    </w:p>
+    <w:p>
+      <w:pPr>
+        <w:pStyle w:val="Heading3"/>
+        <w:numPr>
+          <w:ilvl w:val="2"/>
+          <w:numId w:val="2"/>
+        </w:numPr>
+        <w:bidi w:val="0"/>
+        <w:ind w:hanging="0" w:left="0"/>
+        <w:jc w:val="left"/>
+        <w:rPr>
+          <w:lang w:val="zxx" w:eastAsia="zxx" w:bidi="zxx"/>
+        </w:rPr>
+      </w:pPr>
+      <w:bookmarkStart w:id="26" w:name="__RefHeading___Toc2379_1971068212_Copy_7"/>
+      <w:bookmarkEnd w:id="26"/>
+      <w:r>
+        <w:rPr>
+          <w:rFonts w:ascii="Times New Roman" w:hAnsi="Times New Roman"/>
+          <w:sz w:val="28"/>
+          <w:szCs w:val="28"/>
+        </w:rPr>
+        <w:t>Amazon CloudFront</w:t>
+      </w:r>
+    </w:p>
+    <w:p>
+      <w:pPr>
+        <w:pStyle w:val="BodyText"/>
+        <w:numPr>
+          <w:ilvl w:val="0"/>
+          <w:numId w:val="2"/>
+        </w:numPr>
+        <w:bidi w:val="0"/>
+        <w:jc w:val="left"/>
+        <w:rPr/>
+      </w:pPr>
+      <w:r>
+        <w:rPr/>
+        <w:t xml:space="preserve">Amazon CloudFront može smanjiti opterećenje servera time što zaustavlja određeni deo prometa, kako bi se poslao zahtev aplikaciji koju štiti CloudFront, konekcija mora biti uspostavljena sa validnom IP adresom kroz završeno TCP </w:t>
+      </w:r>
+      <w:r>
+        <w:rPr>
+          <w:rFonts w:ascii="Times New Roman" w:hAnsi="Times New Roman"/>
+        </w:rPr>
+        <w:t>trostruko</w:t>
+      </w:r>
+      <w:r>
+        <w:rPr/>
+        <w:t xml:space="preserve"> rukovanje[18].</w:t>
+      </w:r>
+    </w:p>
+    <w:p>
+      <w:pPr>
+        <w:pStyle w:val="BodyText"/>
+        <w:numPr>
+          <w:ilvl w:val="0"/>
+          <w:numId w:val="2"/>
+        </w:numPr>
+        <w:bidi w:val="0"/>
+        <w:jc w:val="left"/>
+        <w:rPr/>
+      </w:pPr>
+      <w:r>
+        <w:rPr/>
+        <w:t>CloudFront takođe automatski zatvara konekcije određenih napadača koji pokušavaju da održe otvorene HTTP konekcije što duže moguće[18].</w:t>
+      </w:r>
+    </w:p>
+    <w:p>
+      <w:pPr>
+        <w:pStyle w:val="Heading3"/>
+        <w:numPr>
+          <w:ilvl w:val="2"/>
+          <w:numId w:val="2"/>
+        </w:numPr>
+        <w:bidi w:val="0"/>
+        <w:ind w:hanging="0" w:left="0"/>
+        <w:jc w:val="left"/>
+        <w:rPr>
+          <w:lang w:val="zxx" w:eastAsia="zxx" w:bidi="zxx"/>
+        </w:rPr>
+      </w:pPr>
+      <w:bookmarkStart w:id="27" w:name="__RefHeading___Toc2379_1971068212_Copy_8"/>
+      <w:bookmarkEnd w:id="27"/>
+      <w:r>
+        <w:rPr>
+          <w:rFonts w:ascii="Times New Roman" w:hAnsi="Times New Roman"/>
+          <w:sz w:val="28"/>
+          <w:szCs w:val="28"/>
+        </w:rPr>
+        <w:t>AWS WAF</w:t>
+      </w:r>
+    </w:p>
+    <w:p>
+      <w:pPr>
+        <w:pStyle w:val="BodyText"/>
+        <w:bidi w:val="0"/>
+        <w:ind w:hanging="0" w:left="0"/>
+        <w:jc w:val="left"/>
+        <w:rPr>
+          <w:sz w:val="24"/>
+          <w:szCs w:val="24"/>
+        </w:rPr>
+      </w:pPr>
+      <w:r>
+        <w:rPr>
+          <w:sz w:val="24"/>
+          <w:szCs w:val="24"/>
+        </w:rPr>
+        <w:t>AWS Web Application Firewall štiti protiv čestih exploita koje mogu da utiču na dostupnost[19].</w:t>
+      </w:r>
+    </w:p>
+    <w:p>
+      <w:pPr>
+        <w:pStyle w:val="BodyText"/>
+        <w:bidi w:val="0"/>
+        <w:ind w:hanging="0" w:left="0"/>
+        <w:jc w:val="left"/>
+        <w:rPr>
+          <w:sz w:val="24"/>
+          <w:szCs w:val="24"/>
+        </w:rPr>
+      </w:pPr>
+      <w:r>
+        <w:rPr>
+          <w:sz w:val="24"/>
+          <w:szCs w:val="24"/>
+        </w:rPr>
+        <w:t xml:space="preserve">WAF može da blokira zahteve na osnovu faktora poput ip adresa, države porekla, veličine delova zahteva, prisustva malicioznog SQL koda </w:t>
+      </w:r>
+      <w:r>
+        <w:rPr>
+          <w:sz w:val="24"/>
+          <w:szCs w:val="24"/>
+          <w:lang w:val="zxx" w:eastAsia="zxx" w:bidi="zxx"/>
+        </w:rPr>
+        <w:t>i određenih stringova koji su deo zahteva, ako se tačno podesi, WAF može zaštiti od cache-busting napada[20].</w:t>
+      </w:r>
+    </w:p>
+    <w:p>
+      <w:pPr>
+        <w:pStyle w:val="BodyText"/>
+        <w:bidi w:val="0"/>
+        <w:ind w:hanging="0" w:left="0"/>
+        <w:jc w:val="left"/>
+        <w:rPr>
+          <w:sz w:val="24"/>
+          <w:szCs w:val="24"/>
+        </w:rPr>
+      </w:pPr>
+      <w:r>
+        <w:rPr>
+          <w:sz w:val="24"/>
+          <w:szCs w:val="24"/>
+          <w:lang w:val="zxx" w:eastAsia="zxx" w:bidi="zxx"/>
+        </w:rPr>
+        <w:t>WAF može da pomogne pri zaštiti od HTTP poplava limitiranjem brzine zahteva i blokiranjem ip adrese napadača čiji broj zahteva u pet minuta pređe broj koji mi definišemo, napadači dobijaju kod 403 kao odgovor i ostaju blokirani sve dok se brzina slanja zahteva ne uspori[21].</w:t>
+      </w:r>
+    </w:p>
+    <w:p>
+      <w:pPr>
+        <w:pStyle w:val="Heading3"/>
+        <w:numPr>
+          <w:ilvl w:val="2"/>
+          <w:numId w:val="2"/>
+        </w:numPr>
+        <w:bidi w:val="0"/>
+        <w:ind w:hanging="0" w:left="0"/>
+        <w:jc w:val="left"/>
+        <w:rPr>
+          <w:lang w:val="zxx" w:eastAsia="zxx" w:bidi="zxx"/>
+        </w:rPr>
+      </w:pPr>
+      <w:bookmarkStart w:id="28" w:name="__RefHeading___Toc2379_1971068212_Copy_9"/>
+      <w:bookmarkEnd w:id="28"/>
+      <w:r>
+        <w:rPr>
+          <w:rFonts w:ascii="Times New Roman" w:hAnsi="Times New Roman"/>
+          <w:sz w:val="28"/>
+          <w:szCs w:val="28"/>
+        </w:rPr>
+        <w:t>AWS Shield Advanced</w:t>
+      </w:r>
+    </w:p>
+    <w:p>
+      <w:pPr>
+        <w:pStyle w:val="BodyText"/>
+        <w:bidi w:val="0"/>
+        <w:ind w:hanging="0" w:left="0"/>
+        <w:jc w:val="left"/>
+        <w:rPr>
+          <w:sz w:val="24"/>
+          <w:szCs w:val="24"/>
+        </w:rPr>
+      </w:pPr>
+      <w:r>
+        <w:rPr>
+          <w:sz w:val="24"/>
+          <w:szCs w:val="24"/>
+        </w:rPr>
+        <w:t>AWS Shield Advanced uspostavlja nivo očekivanog prometa za svaki zaštićeni resurs, promet koji značajno odstupa od očekivanog nivoa je označen kao mogući DDOS napad[22].</w:t>
+      </w:r>
+    </w:p>
+    <w:p>
+      <w:pPr>
+        <w:pStyle w:val="BodyText"/>
+        <w:bidi w:val="0"/>
+        <w:ind w:hanging="0" w:left="0"/>
+        <w:jc w:val="left"/>
+        <w:rPr>
+          <w:sz w:val="24"/>
+          <w:szCs w:val="24"/>
+        </w:rPr>
+      </w:pPr>
+      <w:r>
+        <w:rPr>
+          <w:sz w:val="24"/>
+          <w:szCs w:val="24"/>
+        </w:rPr>
+        <w:t>Nakon što je napad označen, AWS Shield Advanced pokušava da identifikuje zahteve koji su deo napada i, ako uspe, uspostavlja nova WAF pravila koja zaustavljaju zahteve napadača[22].</w:t>
+      </w:r>
+    </w:p>
+    <w:p>
+      <w:pPr>
+        <w:pStyle w:val="BodyText"/>
+        <w:bidi w:val="0"/>
+        <w:ind w:hanging="0" w:left="0"/>
+        <w:jc w:val="left"/>
+        <w:rPr>
+          <w:sz w:val="24"/>
+          <w:szCs w:val="24"/>
+        </w:rPr>
+      </w:pPr>
+      <w:r>
+        <w:rPr>
+          <w:sz w:val="24"/>
+          <w:szCs w:val="24"/>
+        </w:rPr>
+        <w:t>Automatski uklanja nova pravila nakon što zaključi da je napad prestao[22].</w:t>
+      </w:r>
+      <w:r>
+        <w:br w:type="page"/>
+      </w:r>
+    </w:p>
+    <w:p>
+      <w:pPr>
+        <w:pStyle w:val="BodyText"/>
+        <w:bidi w:val="0"/>
+        <w:ind w:hanging="0" w:left="0"/>
+        <w:jc w:val="left"/>
+        <w:rPr>
+          <w:sz w:val="24"/>
+          <w:szCs w:val="24"/>
+        </w:rPr>
+      </w:pPr>
+      <w:r>
+        <w:rPr>
+          <w:sz w:val="24"/>
+          <w:szCs w:val="24"/>
+        </w:rPr>
       </w:r>
       <w:r>
         <w:br w:type="page"/>
@@ -3142,7 +3925,7 @@
         <w:pStyle w:val="Heading1"/>
         <w:numPr>
           <w:ilvl w:val="0"/>
-          <w:numId w:val="1"/>
+          <w:numId w:val="2"/>
         </w:numPr>
         <w:ind w:hanging="0" w:left="0"/>
         <w:jc w:val="center"/>
@@ -3150,8 +3933,8 @@
           <w:lang w:val="zxx" w:eastAsia="zxx" w:bidi="zxx"/>
         </w:rPr>
       </w:pPr>
-      <w:bookmarkStart w:id="22" w:name="__RefHeading___Toc1383_2526964257"/>
-      <w:bookmarkEnd w:id="22"/>
+      <w:bookmarkStart w:id="29" w:name="__RefHeading___Toc1383_2526964257"/>
+      <w:bookmarkEnd w:id="29"/>
       <w:r>
         <w:rPr>
           <w:rFonts w:ascii="Times New Roman" w:hAnsi="Times New Roman"/>
@@ -3280,7 +4063,7 @@
         <w:pStyle w:val="Heading1"/>
         <w:numPr>
           <w:ilvl w:val="0"/>
-          <w:numId w:val="1"/>
+          <w:numId w:val="2"/>
         </w:numPr>
         <w:spacing w:before="0" w:after="120"/>
         <w:ind w:hanging="0" w:left="0"/>
@@ -3289,8 +4072,8 @@
           <w:lang w:val="zxx" w:eastAsia="zxx" w:bidi="zxx"/>
         </w:rPr>
       </w:pPr>
-      <w:bookmarkStart w:id="23" w:name="__RefHeading___Toc1385_2526964257"/>
-      <w:bookmarkEnd w:id="23"/>
+      <w:bookmarkStart w:id="30" w:name="__RefHeading___Toc1385_2526964257"/>
+      <w:bookmarkEnd w:id="30"/>
       <w:r>
         <w:rPr>
           <w:rFonts w:ascii="Times New Roman" w:hAnsi="Times New Roman"/>
@@ -3575,8 +4358,8 @@
         </w:rPr>
         <w:t xml:space="preserve">[6] Amazon - </w:t>
       </w:r>
-      <w:bookmarkStart w:id="24" w:name="root-user-best-practices"/>
-      <w:bookmarkEnd w:id="24"/>
+      <w:bookmarkStart w:id="31" w:name="root-user-best-practices"/>
+      <w:bookmarkEnd w:id="31"/>
       <w:r>
         <w:rPr>
           <w:rStyle w:val="Strong"/>
@@ -3875,8 +4658,8 @@
         </w:rPr>
         <w:t xml:space="preserve">[12] Amazon – </w:t>
       </w:r>
-      <w:bookmarkStart w:id="25" w:name="udp-reflection-attacks"/>
-      <w:bookmarkEnd w:id="25"/>
+      <w:bookmarkStart w:id="32" w:name="udp-reflection-attacks"/>
+      <w:bookmarkEnd w:id="32"/>
       <w:r>
         <w:rPr>
           <w:rStyle w:val="Strong"/>
@@ -3988,6 +4771,462 @@
         </w:rPr>
         <w:t xml:space="preserve"> </w:t>
       </w:r>
+    </w:p>
+    <w:p>
+      <w:pPr>
+        <w:pStyle w:val="BodyText"/>
+        <w:spacing w:before="0" w:after="140"/>
+        <w:jc w:val="left"/>
+        <w:rPr/>
+      </w:pPr>
+      <w:r>
+        <w:rPr>
+          <w:rStyle w:val="Strong"/>
+          <w:rFonts w:ascii="Times New Roman" w:hAnsi="Times New Roman"/>
+          <w:b w:val="false"/>
+          <w:bCs w:val="false"/>
+          <w:lang w:val="zxx" w:eastAsia="zxx" w:bidi="zxx"/>
+        </w:rPr>
+        <w:t>[14] Amazon – Application layer attacks</w:t>
+      </w:r>
+    </w:p>
+    <w:p>
+      <w:pPr>
+        <w:pStyle w:val="BodyText"/>
+        <w:spacing w:before="0" w:after="140"/>
+        <w:jc w:val="left"/>
+        <w:rPr/>
+      </w:pPr>
+      <w:r>
+        <w:rPr>
+          <w:rStyle w:val="Strong"/>
+          <w:rFonts w:ascii="Times New Roman" w:hAnsi="Times New Roman"/>
+          <w:b w:val="false"/>
+          <w:bCs w:val="false"/>
+          <w:lang w:val="zxx" w:eastAsia="zxx" w:bidi="zxx"/>
+        </w:rPr>
+        <w:t xml:space="preserve">Dostupno na </w:t>
+      </w:r>
+      <w:hyperlink r:id="rId19">
+        <w:r>
+          <w:rPr>
+            <w:rStyle w:val="Hyperlink"/>
+            <w:rFonts w:ascii="Times New Roman" w:hAnsi="Times New Roman"/>
+            <w:b w:val="false"/>
+            <w:bCs w:val="false"/>
+            <w:lang w:val="zxx" w:eastAsia="zxx" w:bidi="zxx"/>
+          </w:rPr>
+          <w:t>https://docs.aws.amazon.com/whitepapers/latest/aws-best-practices-ddos-resiliency/application-layer-attacks.html</w:t>
+        </w:r>
+      </w:hyperlink>
+    </w:p>
+    <w:p>
+      <w:pPr>
+        <w:pStyle w:val="BodyText"/>
+        <w:spacing w:before="0" w:after="140"/>
+        <w:jc w:val="left"/>
+        <w:rPr/>
+      </w:pPr>
+      <w:r>
+        <w:rPr>
+          <w:rStyle w:val="Strong"/>
+          <w:rFonts w:ascii="Times New Roman" w:hAnsi="Times New Roman"/>
+          <w:b w:val="false"/>
+          <w:bCs w:val="false"/>
+          <w:lang w:val="zxx" w:eastAsia="zxx" w:bidi="zxx"/>
+        </w:rPr>
+        <w:t xml:space="preserve">[15] Amazon - </w:t>
+      </w:r>
+      <w:bookmarkStart w:id="33" w:name="infrastructure-layer-defense-bp1-bp3-bp6"/>
+      <w:bookmarkEnd w:id="33"/>
+      <w:r>
+        <w:rPr>
+          <w:rStyle w:val="Strong"/>
+          <w:rFonts w:ascii="Times New Roman" w:hAnsi="Times New Roman"/>
+          <w:b w:val="false"/>
+          <w:bCs w:val="false"/>
+          <w:lang w:val="zxx" w:eastAsia="zxx" w:bidi="zxx"/>
+        </w:rPr>
+        <w:t>Infrastructure layer defense</w:t>
+      </w:r>
+    </w:p>
+    <w:p>
+      <w:pPr>
+        <w:pStyle w:val="BodyText"/>
+        <w:spacing w:before="0" w:after="140"/>
+        <w:jc w:val="left"/>
+        <w:rPr/>
+      </w:pPr>
+      <w:r>
+        <w:rPr>
+          <w:rStyle w:val="Strong"/>
+          <w:rFonts w:ascii="Times New Roman" w:hAnsi="Times New Roman"/>
+          <w:b w:val="false"/>
+          <w:bCs w:val="false"/>
+          <w:lang w:val="zxx" w:eastAsia="zxx" w:bidi="zxx"/>
+        </w:rPr>
+        <w:t xml:space="preserve">Dostupno na </w:t>
+      </w:r>
+      <w:hyperlink r:id="rId21">
+        <w:r>
+          <w:rPr>
+            <w:rStyle w:val="Hyperlink"/>
+            <w:rFonts w:ascii="Times New Roman" w:hAnsi="Times New Roman"/>
+            <w:b w:val="false"/>
+            <w:bCs w:val="false"/>
+            <w:lang w:val="zxx" w:eastAsia="zxx" w:bidi="zxx"/>
+          </w:rPr>
+          <w:t>https://docs.aws.amazon.com/whitepapers/latest/aws-best-practices-ddos-resiliency/infrastructure-layer-defense-bp1-bp3-bp6-bp7.html</w:t>
+        </w:r>
+      </w:hyperlink>
+    </w:p>
+    <w:p>
+      <w:pPr>
+        <w:pStyle w:val="BodyText"/>
+        <w:spacing w:before="0" w:after="140"/>
+        <w:jc w:val="left"/>
+        <w:rPr/>
+      </w:pPr>
+      <w:r>
+        <w:rPr>
+          <w:rStyle w:val="Strong"/>
+          <w:rFonts w:ascii="Times New Roman" w:hAnsi="Times New Roman"/>
+          <w:b w:val="false"/>
+          <w:bCs w:val="false"/>
+          <w:lang w:val="zxx" w:eastAsia="zxx" w:bidi="zxx"/>
+        </w:rPr>
+        <w:t xml:space="preserve">[16] Amazon - </w:t>
+      </w:r>
+      <w:bookmarkStart w:id="34" w:name="how-elastic-load-balancing-works"/>
+      <w:bookmarkEnd w:id="34"/>
+      <w:r>
+        <w:rPr>
+          <w:rStyle w:val="Strong"/>
+          <w:rFonts w:ascii="Times New Roman" w:hAnsi="Times New Roman"/>
+          <w:b w:val="false"/>
+          <w:bCs w:val="false"/>
+          <w:lang w:val="zxx" w:eastAsia="zxx" w:bidi="zxx"/>
+        </w:rPr>
+        <w:t>How Elastic Load Balancing works</w:t>
+      </w:r>
+    </w:p>
+    <w:p>
+      <w:pPr>
+        <w:pStyle w:val="BodyText"/>
+        <w:spacing w:before="0" w:after="140"/>
+        <w:jc w:val="left"/>
+        <w:rPr/>
+      </w:pPr>
+      <w:r>
+        <w:rPr>
+          <w:rStyle w:val="Strong"/>
+          <w:rFonts w:ascii="Times New Roman" w:hAnsi="Times New Roman"/>
+          <w:b w:val="false"/>
+          <w:bCs w:val="false"/>
+          <w:lang w:val="zxx" w:eastAsia="zxx" w:bidi="zxx"/>
+        </w:rPr>
+        <w:t xml:space="preserve">Dostupno na </w:t>
+      </w:r>
+      <w:hyperlink r:id="rId23">
+        <w:r>
+          <w:rPr>
+            <w:rStyle w:val="Hyperlink"/>
+            <w:rFonts w:ascii="Times New Roman" w:hAnsi="Times New Roman"/>
+            <w:b w:val="false"/>
+            <w:bCs w:val="false"/>
+            <w:lang w:val="zxx" w:eastAsia="zxx" w:bidi="zxx"/>
+          </w:rPr>
+          <w:t>https://docs.aws.amazon.com/elasticloadbalancing/latest/userguide/how-elastic-load-balancing-works.html</w:t>
+        </w:r>
+      </w:hyperlink>
+    </w:p>
+    <w:p>
+      <w:pPr>
+        <w:pStyle w:val="BodyText"/>
+        <w:spacing w:before="0" w:after="140"/>
+        <w:jc w:val="left"/>
+        <w:rPr/>
+      </w:pPr>
+      <w:r>
+        <w:rPr>
+          <w:rStyle w:val="Strong"/>
+          <w:rFonts w:ascii="Times New Roman" w:hAnsi="Times New Roman"/>
+          <w:b w:val="false"/>
+          <w:bCs w:val="false"/>
+          <w:lang w:val="zxx" w:eastAsia="zxx" w:bidi="zxx"/>
+        </w:rPr>
+        <w:t xml:space="preserve">[17] Amazon - </w:t>
+      </w:r>
+      <w:bookmarkStart w:id="35" w:name="elastic-load-balancing-bp6"/>
+      <w:bookmarkEnd w:id="35"/>
+      <w:r>
+        <w:rPr>
+          <w:rStyle w:val="Strong"/>
+          <w:rFonts w:ascii="Times New Roman" w:hAnsi="Times New Roman"/>
+          <w:b w:val="false"/>
+          <w:bCs w:val="false"/>
+          <w:lang w:val="zxx" w:eastAsia="zxx" w:bidi="zxx"/>
+        </w:rPr>
+        <w:t>Elastic Load Balancing (BP6)</w:t>
+      </w:r>
+    </w:p>
+    <w:p>
+      <w:pPr>
+        <w:pStyle w:val="BodyText"/>
+        <w:spacing w:before="0" w:after="140"/>
+        <w:jc w:val="left"/>
+        <w:rPr/>
+      </w:pPr>
+      <w:r>
+        <w:rPr>
+          <w:rStyle w:val="Strong"/>
+          <w:rFonts w:ascii="Times New Roman" w:hAnsi="Times New Roman"/>
+          <w:b w:val="false"/>
+          <w:bCs w:val="false"/>
+          <w:lang w:val="zxx" w:eastAsia="zxx" w:bidi="zxx"/>
+        </w:rPr>
+        <w:t xml:space="preserve">Dostupno na </w:t>
+      </w:r>
+      <w:hyperlink r:id="rId25">
+        <w:r>
+          <w:rPr>
+            <w:rStyle w:val="Hyperlink"/>
+            <w:rFonts w:ascii="Times New Roman" w:hAnsi="Times New Roman"/>
+            <w:b w:val="false"/>
+            <w:bCs w:val="false"/>
+            <w:lang w:val="zxx" w:eastAsia="zxx" w:bidi="zxx"/>
+          </w:rPr>
+          <w:t>https://docs.aws.amazon.com/whitepapers/latest/aws-best-practices-ddos-resiliency/elastic-load-balancing-bp6.html</w:t>
+        </w:r>
+      </w:hyperlink>
+    </w:p>
+    <w:p>
+      <w:pPr>
+        <w:pStyle w:val="BodyText"/>
+        <w:spacing w:before="0" w:after="140"/>
+        <w:jc w:val="left"/>
+        <w:rPr/>
+      </w:pPr>
+      <w:r>
+        <w:rPr>
+          <w:rStyle w:val="Strong"/>
+          <w:rFonts w:ascii="Times New Roman" w:hAnsi="Times New Roman"/>
+          <w:b w:val="false"/>
+          <w:bCs w:val="false"/>
+          <w:lang w:val="zxx" w:eastAsia="zxx" w:bidi="zxx"/>
+        </w:rPr>
+        <w:t>[18] Amazon – Amazon CloudFront</w:t>
+      </w:r>
+    </w:p>
+    <w:p>
+      <w:pPr>
+        <w:pStyle w:val="BodyText"/>
+        <w:spacing w:before="0" w:after="140"/>
+        <w:jc w:val="left"/>
+        <w:rPr/>
+      </w:pPr>
+      <w:r>
+        <w:rPr>
+          <w:rStyle w:val="Strong"/>
+          <w:rFonts w:ascii="Times New Roman" w:hAnsi="Times New Roman"/>
+          <w:b w:val="false"/>
+          <w:bCs w:val="false"/>
+          <w:lang w:val="zxx" w:eastAsia="zxx" w:bidi="zxx"/>
+        </w:rPr>
+        <w:t xml:space="preserve">Dostupno na </w:t>
+      </w:r>
+      <w:hyperlink r:id="rId26">
+        <w:r>
+          <w:rPr>
+            <w:rStyle w:val="Hyperlink"/>
+            <w:rFonts w:ascii="Times New Roman" w:hAnsi="Times New Roman"/>
+            <w:b w:val="false"/>
+            <w:bCs w:val="false"/>
+            <w:lang w:val="zxx" w:eastAsia="zxx" w:bidi="zxx"/>
+          </w:rPr>
+          <w:t>https://docs.aws.amazon.com/whitepapers/latest/aws-best-practices-ddos-resiliency/cloudfront.html</w:t>
+        </w:r>
+      </w:hyperlink>
+      <w:hyperlink r:id="rId27">
+        <w:r>
+          <w:rPr>
+            <w:rStyle w:val="Strong"/>
+            <w:rFonts w:ascii="Times New Roman" w:hAnsi="Times New Roman"/>
+            <w:b w:val="false"/>
+            <w:bCs w:val="false"/>
+            <w:lang w:val="zxx" w:eastAsia="zxx" w:bidi="zxx"/>
+          </w:rPr>
+          <w:t xml:space="preserve"> </w:t>
+        </w:r>
+      </w:hyperlink>
+    </w:p>
+    <w:p>
+      <w:pPr>
+        <w:pStyle w:val="BodyText"/>
+        <w:spacing w:before="0" w:after="140"/>
+        <w:jc w:val="left"/>
+        <w:rPr/>
+      </w:pPr>
+      <w:r>
+        <w:rPr>
+          <w:rStyle w:val="Strong"/>
+          <w:rFonts w:ascii="Times New Roman" w:hAnsi="Times New Roman"/>
+          <w:b w:val="false"/>
+          <w:bCs w:val="false"/>
+          <w:lang w:val="zxx" w:eastAsia="zxx" w:bidi="zxx"/>
+        </w:rPr>
+        <w:t>[19] Amazon – AWS WAF</w:t>
+      </w:r>
+    </w:p>
+    <w:p>
+      <w:pPr>
+        <w:pStyle w:val="BodyText"/>
+        <w:spacing w:before="0" w:after="140"/>
+        <w:jc w:val="left"/>
+        <w:rPr/>
+      </w:pPr>
+      <w:r>
+        <w:rPr>
+          <w:rStyle w:val="Strong"/>
+          <w:rFonts w:ascii="Times New Roman" w:hAnsi="Times New Roman"/>
+          <w:b w:val="false"/>
+          <w:bCs w:val="false"/>
+          <w:lang w:val="zxx" w:eastAsia="zxx" w:bidi="zxx"/>
+        </w:rPr>
+        <w:t xml:space="preserve">Dostupno na </w:t>
+      </w:r>
+      <w:hyperlink r:id="rId29">
+        <w:r>
+          <w:rPr>
+            <w:rStyle w:val="Hyperlink"/>
+            <w:rFonts w:ascii="Times New Roman" w:hAnsi="Times New Roman"/>
+            <w:b w:val="false"/>
+            <w:bCs w:val="false"/>
+            <w:lang w:val="zxx" w:eastAsia="zxx" w:bidi="zxx"/>
+          </w:rPr>
+          <w:t>https://aws.amazon.com/waf/</w:t>
+        </w:r>
+      </w:hyperlink>
+    </w:p>
+    <w:p>
+      <w:pPr>
+        <w:pStyle w:val="BodyText"/>
+        <w:spacing w:before="0" w:after="140"/>
+        <w:jc w:val="left"/>
+        <w:rPr/>
+      </w:pPr>
+      <w:r>
+        <w:rPr>
+          <w:rStyle w:val="Strong"/>
+          <w:rFonts w:ascii="Times New Roman" w:hAnsi="Times New Roman"/>
+          <w:b w:val="false"/>
+          <w:bCs w:val="false"/>
+          <w:lang w:val="zxx" w:eastAsia="zxx" w:bidi="zxx"/>
+        </w:rPr>
+        <w:t>[20] Amazon – AWS WAF</w:t>
+      </w:r>
+    </w:p>
+    <w:p>
+      <w:pPr>
+        <w:pStyle w:val="BodyText"/>
+        <w:spacing w:before="0" w:after="140"/>
+        <w:jc w:val="left"/>
+        <w:rPr/>
+      </w:pPr>
+      <w:r>
+        <w:rPr>
+          <w:rStyle w:val="Strong"/>
+          <w:rFonts w:ascii="Times New Roman" w:hAnsi="Times New Roman"/>
+          <w:b w:val="false"/>
+          <w:bCs w:val="false"/>
+          <w:lang w:val="zxx" w:eastAsia="zxx" w:bidi="zxx"/>
+        </w:rPr>
+        <w:t xml:space="preserve">Dostupno na </w:t>
+      </w:r>
+      <w:hyperlink r:id="rId31">
+        <w:r>
+          <w:rPr>
+            <w:rStyle w:val="Hyperlink"/>
+            <w:rFonts w:ascii="Times New Roman" w:hAnsi="Times New Roman"/>
+            <w:b w:val="false"/>
+            <w:bCs w:val="false"/>
+            <w:lang w:val="zxx" w:eastAsia="zxx" w:bidi="zxx"/>
+          </w:rPr>
+          <w:t>https://docs.aws.amazon.com/whitepapers/latest/aws-best-practices-ddos-resiliency/aws-waf.html</w:t>
+        </w:r>
+      </w:hyperlink>
+    </w:p>
+    <w:p>
+      <w:pPr>
+        <w:pStyle w:val="BodyText"/>
+        <w:spacing w:before="0" w:after="140"/>
+        <w:jc w:val="left"/>
+        <w:rPr/>
+      </w:pPr>
+      <w:r>
+        <w:rPr>
+          <w:rStyle w:val="Strong"/>
+          <w:rFonts w:ascii="Times New Roman" w:hAnsi="Times New Roman"/>
+          <w:b w:val="false"/>
+          <w:bCs w:val="false"/>
+          <w:lang w:val="zxx" w:eastAsia="zxx" w:bidi="zxx"/>
+        </w:rPr>
+        <w:t xml:space="preserve">[21] Amazon - </w:t>
+      </w:r>
+      <w:bookmarkStart w:id="36" w:name="aws-waf-rate-based-rules"/>
+      <w:bookmarkEnd w:id="36"/>
+      <w:r>
+        <w:rPr>
+          <w:rStyle w:val="Strong"/>
+          <w:rFonts w:ascii="Times New Roman" w:hAnsi="Times New Roman"/>
+          <w:b w:val="false"/>
+          <w:bCs w:val="false"/>
+          <w:lang w:val="zxx" w:eastAsia="zxx" w:bidi="zxx"/>
+        </w:rPr>
+        <w:t>AWS WAF – Rate-based rules</w:t>
+      </w:r>
+    </w:p>
+    <w:p>
+      <w:pPr>
+        <w:pStyle w:val="BodyText"/>
+        <w:spacing w:before="0" w:after="140"/>
+        <w:jc w:val="left"/>
+        <w:rPr/>
+      </w:pPr>
+      <w:r>
+        <w:rPr>
+          <w:rStyle w:val="Strong"/>
+          <w:rFonts w:ascii="Times New Roman" w:hAnsi="Times New Roman"/>
+          <w:b w:val="false"/>
+          <w:bCs w:val="false"/>
+          <w:lang w:val="zxx" w:eastAsia="zxx" w:bidi="zxx"/>
+        </w:rPr>
+        <w:t xml:space="preserve">Dostupno na </w:t>
+      </w:r>
+      <w:hyperlink r:id="rId32">
+        <w:r>
+          <w:rPr>
+            <w:rStyle w:val="Hyperlink"/>
+            <w:rFonts w:ascii="Times New Roman" w:hAnsi="Times New Roman"/>
+            <w:b w:val="false"/>
+            <w:bCs w:val="false"/>
+            <w:lang w:val="zxx" w:eastAsia="zxx" w:bidi="zxx"/>
+          </w:rPr>
+          <w:t>https://docs.aws.amazon.com/whitepapers/latest/aws-best-practices-ddos-resiliency/aws-waf-rate-based-rules.html</w:t>
+        </w:r>
+      </w:hyperlink>
+      <w:hyperlink r:id="rId33">
+        <w:r>
+          <w:rPr>
+            <w:rStyle w:val="Strong"/>
+            <w:rFonts w:ascii="Times New Roman" w:hAnsi="Times New Roman"/>
+            <w:b w:val="false"/>
+            <w:bCs w:val="false"/>
+            <w:lang w:val="zxx" w:eastAsia="zxx" w:bidi="zxx"/>
+          </w:rPr>
+          <w:t xml:space="preserve"> </w:t>
+        </w:r>
+      </w:hyperlink>
     </w:p>
     <w:sectPr>
       <w:type w:val="nextPage"/>
@@ -4017,7 +5256,6 @@
         </w:tabs>
         <w:ind w:left="0" w:hanging="0"/>
       </w:pPr>
-      <w:rPr/>
     </w:lvl>
     <w:lvl w:ilvl="1">
       <w:start w:val="1"/>
@@ -4031,7 +5269,6 @@
         </w:tabs>
         <w:ind w:left="0" w:hanging="0"/>
       </w:pPr>
-      <w:rPr/>
     </w:lvl>
     <w:lvl w:ilvl="2">
       <w:start w:val="1"/>
@@ -4045,7 +5282,6 @@
         </w:tabs>
         <w:ind w:left="0" w:hanging="0"/>
       </w:pPr>
-      <w:rPr/>
     </w:lvl>
     <w:lvl w:ilvl="3">
       <w:start w:val="1"/>
@@ -4059,7 +5295,6 @@
         </w:tabs>
         <w:ind w:left="0" w:hanging="0"/>
       </w:pPr>
-      <w:rPr/>
     </w:lvl>
     <w:lvl w:ilvl="4">
       <w:start w:val="1"/>
@@ -4073,7 +5308,6 @@
         </w:tabs>
         <w:ind w:left="0" w:hanging="0"/>
       </w:pPr>
-      <w:rPr/>
     </w:lvl>
     <w:lvl w:ilvl="5">
       <w:start w:val="1"/>
@@ -4087,7 +5321,6 @@
         </w:tabs>
         <w:ind w:left="0" w:hanging="0"/>
       </w:pPr>
-      <w:rPr/>
     </w:lvl>
     <w:lvl w:ilvl="6">
       <w:start w:val="1"/>
@@ -4101,7 +5334,6 @@
         </w:tabs>
         <w:ind w:left="0" w:hanging="0"/>
       </w:pPr>
-      <w:rPr/>
     </w:lvl>
     <w:lvl w:ilvl="7">
       <w:start w:val="1"/>
@@ -4115,7 +5347,6 @@
         </w:tabs>
         <w:ind w:left="0" w:hanging="0"/>
       </w:pPr>
-      <w:rPr/>
     </w:lvl>
     <w:lvl w:ilvl="8">
       <w:start w:val="1"/>
@@ -4129,7 +5360,6 @@
         </w:tabs>
         <w:ind w:left="0" w:hanging="0"/>
       </w:pPr>
-      <w:rPr/>
     </w:lvl>
   </w:abstractNum>
   <w:abstractNum w:abstractNumId="2">
@@ -4145,6 +5375,7 @@
         </w:tabs>
         <w:ind w:left="0" w:hanging="0"/>
       </w:pPr>
+      <w:rPr/>
     </w:lvl>
     <w:lvl w:ilvl="1">
       <w:start w:val="1"/>
@@ -4158,6 +5389,7 @@
         </w:tabs>
         <w:ind w:left="0" w:hanging="0"/>
       </w:pPr>
+      <w:rPr/>
     </w:lvl>
     <w:lvl w:ilvl="2">
       <w:start w:val="1"/>
@@ -4171,6 +5403,7 @@
         </w:tabs>
         <w:ind w:left="0" w:hanging="0"/>
       </w:pPr>
+      <w:rPr/>
     </w:lvl>
     <w:lvl w:ilvl="3">
       <w:start w:val="1"/>
@@ -4184,6 +5417,7 @@
         </w:tabs>
         <w:ind w:left="0" w:hanging="0"/>
       </w:pPr>
+      <w:rPr/>
     </w:lvl>
     <w:lvl w:ilvl="4">
       <w:start w:val="1"/>
@@ -4197,6 +5431,7 @@
         </w:tabs>
         <w:ind w:left="0" w:hanging="0"/>
       </w:pPr>
+      <w:rPr/>
     </w:lvl>
     <w:lvl w:ilvl="5">
       <w:start w:val="1"/>
@@ -4210,6 +5445,7 @@
         </w:tabs>
         <w:ind w:left="0" w:hanging="0"/>
       </w:pPr>
+      <w:rPr/>
     </w:lvl>
     <w:lvl w:ilvl="6">
       <w:start w:val="1"/>
@@ -4223,6 +5459,7 @@
         </w:tabs>
         <w:ind w:left="0" w:hanging="0"/>
       </w:pPr>
+      <w:rPr/>
     </w:lvl>
     <w:lvl w:ilvl="7">
       <w:start w:val="1"/>
@@ -4236,6 +5473,7 @@
         </w:tabs>
         <w:ind w:left="0" w:hanging="0"/>
       </w:pPr>
+      <w:rPr/>
     </w:lvl>
     <w:lvl w:ilvl="8">
       <w:start w:val="1"/>
@@ -4249,6 +5487,7 @@
         </w:tabs>
         <w:ind w:left="0" w:hanging="0"/>
       </w:pPr>
+      <w:rPr/>
     </w:lvl>
   </w:abstractNum>
   <w:num w:numId="1">
@@ -4305,7 +5544,7 @@
     <w:pPr>
       <w:numPr>
         <w:ilvl w:val="0"/>
-        <w:numId w:val="1"/>
+        <w:numId w:val="2"/>
       </w:numPr>
       <w:spacing w:before="240" w:after="120"/>
       <w:outlineLvl w:val="0"/>
@@ -4325,15 +5564,16 @@
     <w:pPr>
       <w:numPr>
         <w:ilvl w:val="1"/>
-        <w:numId w:val="1"/>
+        <w:numId w:val="2"/>
       </w:numPr>
       <w:spacing w:before="200" w:after="120"/>
       <w:outlineLvl w:val="1"/>
     </w:pPr>
     <w:rPr>
+      <w:rFonts w:ascii="times new roman" w:hAnsi="times new roman"/>
       <w:b/>
       <w:bCs/>
-      <w:sz w:val="32"/>
+      <w:sz w:val="28"/>
       <w:szCs w:val="32"/>
     </w:rPr>
   </w:style>
@@ -4345,7 +5585,7 @@
     <w:pPr>
       <w:numPr>
         <w:ilvl w:val="2"/>
-        <w:numId w:val="1"/>
+        <w:numId w:val="2"/>
       </w:numPr>
       <w:spacing w:before="140" w:after="120"/>
       <w:outlineLvl w:val="2"/>

</xml_diff>

<commit_message>
Rephrase cloud provider responsibility
</commit_message>
<xml_diff>
--- a/SRM.docx
+++ b/SRM.docx
@@ -1188,7 +1188,21 @@
           <w:rFonts w:ascii="Times New Roman" w:hAnsi="Times New Roman"/>
           <w:lang w:val="zxx" w:eastAsia="zxx" w:bidi="zxx"/>
         </w:rPr>
-        <w:t xml:space="preserve">Podela odgovorosti često zavisi od specifičnog servisa o kome se radi, ali, najosnovije, cloud provider je odgovoran za zaštitu infrastrukture servisa koje nudi, čineći hardware, software, umrežavanje i objekte </w:t>
+        <w:t xml:space="preserve">Podela odgovorosti često zavisi od specifičnog servisa o kome se radi, ali, najosnovije, </w:t>
+      </w:r>
+      <w:r>
+        <w:rPr>
+          <w:rFonts w:ascii="Times New Roman" w:hAnsi="Times New Roman"/>
+          <w:lang w:val="zxx" w:eastAsia="zxx" w:bidi="zxx"/>
+        </w:rPr>
+        <w:t>AWS</w:t>
+      </w:r>
+      <w:r>
+        <w:rPr>
+          <w:rFonts w:ascii="Times New Roman" w:hAnsi="Times New Roman"/>
+          <w:lang w:val="zxx" w:eastAsia="zxx" w:bidi="zxx"/>
+        </w:rPr>
+        <w:t xml:space="preserve"> je odgovoran za zaštitu infrastrukture servisa koje nudi, čineći hardware, software, umrežavanje i objekte </w:t>
       </w:r>
       <w:r>
         <w:rPr>
@@ -1216,7 +1230,21 @@
           <w:rFonts w:ascii="Times New Roman" w:hAnsi="Times New Roman"/>
           <w:lang w:val="zxx" w:eastAsia="zxx" w:bidi="zxx"/>
         </w:rPr>
-        <w:t xml:space="preserve"> se ovi servisi izvršavaju.</w:t>
+        <w:t xml:space="preserve"> se ovi servisi izvršavaju</w:t>
+      </w:r>
+      <w:r>
+        <w:rPr>
+          <w:rFonts w:ascii="Times New Roman" w:hAnsi="Times New Roman"/>
+          <w:lang w:val="zxx" w:eastAsia="zxx" w:bidi="zxx"/>
+        </w:rPr>
+        <w:t>[1]</w:t>
+      </w:r>
+      <w:r>
+        <w:rPr>
+          <w:rFonts w:ascii="Times New Roman" w:hAnsi="Times New Roman"/>
+          <w:lang w:val="zxx" w:eastAsia="zxx" w:bidi="zxx"/>
+        </w:rPr>
+        <w:t>.</w:t>
       </w:r>
     </w:p>
     <w:p>

</xml_diff>

<commit_message>
Add root account question
</commit_message>
<xml_diff>
--- a/SRM.docx
+++ b/SRM.docx
@@ -1302,6 +1302,9 @@
         </w:rPr>
         <w:t>Software as a service (SaaS) je model u kom provider pruža aplikaciju u cloudu korisniku za korišćenje, u ovakvom modelu korisnik preuzima najmanji mogući deo odgovornosti[2].</w:t>
       </w:r>
+      <w:r>
+        <w:br w:type="page"/>
+      </w:r>
     </w:p>
     <w:p>
       <w:pPr>
@@ -1729,15 +1732,6 @@
           <w:lang w:val="zxx" w:eastAsia="zxx" w:bidi="zxx"/>
         </w:rPr>
       </w:pPr>
-      <w:r>
-        <w:rPr>
-          <w:rFonts w:ascii="Times New Roman" w:hAnsi="Times New Roman"/>
-          <w:sz w:val="24"/>
-          <w:szCs w:val="24"/>
-          <w:lang w:val="zxx" w:eastAsia="zxx" w:bidi="zxx"/>
-        </w:rPr>
-        <w:t xml:space="preserve"> </w:t>
-      </w:r>
       <w:r>
         <w:rPr>
           <w:rFonts w:ascii="Times New Roman" w:hAnsi="Times New Roman"/>
@@ -4246,6 +4240,52 @@
           <w:lang w:val="zxx" w:eastAsia="zxx" w:bidi="zxx"/>
         </w:rPr>
         <w:t>Infrastruktura kao servis (IaaS), platforma kao servis (PaaS) i softver kao servis(SaaS).</w:t>
+      </w:r>
+    </w:p>
+    <w:p>
+      <w:pPr>
+        <w:pStyle w:val="BodyText"/>
+        <w:bidi w:val="0"/>
+        <w:ind w:hanging="0" w:left="0"/>
+        <w:jc w:val="left"/>
+        <w:rPr>
+          <w:b/>
+          <w:bCs/>
+          <w:sz w:val="24"/>
+          <w:szCs w:val="24"/>
+        </w:rPr>
+      </w:pPr>
+      <w:r>
+        <w:rPr>
+          <w:b/>
+          <w:bCs/>
+          <w:sz w:val="24"/>
+          <w:szCs w:val="24"/>
+        </w:rPr>
+        <w:t>Za šta sve treba koristiti root nalog?</w:t>
+      </w:r>
+    </w:p>
+    <w:p>
+      <w:pPr>
+        <w:pStyle w:val="BodyText"/>
+        <w:bidi w:val="0"/>
+        <w:ind w:hanging="0" w:left="0"/>
+        <w:jc w:val="left"/>
+        <w:rPr>
+          <w:b w:val="false"/>
+          <w:bCs w:val="false"/>
+          <w:sz w:val="24"/>
+          <w:szCs w:val="24"/>
+        </w:rPr>
+      </w:pPr>
+      <w:r>
+        <w:rPr>
+          <w:b w:val="false"/>
+          <w:bCs w:val="false"/>
+          <w:sz w:val="24"/>
+          <w:szCs w:val="24"/>
+        </w:rPr>
+        <w:t>Root nalog treba koristiti samo za zadatke koje može samo on da izvrši, a za sve ostale potrebe da se napravi i koristi administrativni nalog.</w:t>
       </w:r>
     </w:p>
     <w:p>

</xml_diff>